<commit_message>
relatorio falta anexos e dizer ver anexo tal no texto
</commit_message>
<xml_diff>
--- a/Relatório final - uControl.docx
+++ b/Relatório final - uControl.docx
@@ -17,7 +17,6 @@
           <w:docPartUnique/>
         </w:docPartObj>
       </w:sdtPr>
-      <w:sdtEndPr/>
       <w:sdtContent>
         <w:p>
           <w:pPr>
@@ -162,7 +161,6 @@
                                       <w:calendar w:val="gregorian"/>
                                     </w:date>
                                   </w:sdtPr>
-                                  <w:sdtEndPr/>
                                   <w:sdtContent>
                                     <w:p>
                                       <w:pPr>
@@ -3388,7 +3386,6 @@
                                 <w:calendar w:val="gregorian"/>
                               </w:date>
                             </w:sdtPr>
-                            <w:sdtEndPr/>
                             <w:sdtContent>
                               <w:p>
                                 <w:pPr>
@@ -3591,7 +3588,6 @@
                                     <w:dataBinding w:prefixMappings="xmlns:ns0='http://purl.org/dc/elements/1.1/' xmlns:ns1='http://schemas.openxmlformats.org/package/2006/metadata/core-properties' " w:xpath="/ns1:coreProperties[1]/ns0:creator[1]" w:storeItemID="{6C3C8BC8-F283-45AE-878A-BAB7291924A1}"/>
                                     <w:text/>
                                   </w:sdtPr>
-                                  <w:sdtEndPr/>
                                   <w:sdtContent>
                                     <w:r>
                                       <w:rPr>
@@ -3703,7 +3699,6 @@
                               <w:dataBinding w:prefixMappings="xmlns:ns0='http://purl.org/dc/elements/1.1/' xmlns:ns1='http://schemas.openxmlformats.org/package/2006/metadata/core-properties' " w:xpath="/ns1:coreProperties[1]/ns0:creator[1]" w:storeItemID="{6C3C8BC8-F283-45AE-878A-BAB7291924A1}"/>
                               <w:text/>
                             </w:sdtPr>
-                            <w:sdtEndPr/>
                             <w:sdtContent>
                               <w:r>
                                 <w:rPr>
@@ -3866,7 +3861,6 @@
                                     <w:dataBinding w:prefixMappings="xmlns:ns0='http://purl.org/dc/elements/1.1/' xmlns:ns1='http://schemas.openxmlformats.org/package/2006/metadata/core-properties' " w:xpath="/ns1:coreProperties[1]/ns0:title[1]" w:storeItemID="{6C3C8BC8-F283-45AE-878A-BAB7291924A1}"/>
                                     <w:text/>
                                   </w:sdtPr>
-                                  <w:sdtEndPr/>
                                   <w:sdtContent>
                                     <w:proofErr w:type="spellStart"/>
                                     <w:r>
@@ -3900,7 +3894,6 @@
                                     <w:dataBinding w:prefixMappings="xmlns:ns0='http://purl.org/dc/elements/1.1/' xmlns:ns1='http://schemas.openxmlformats.org/package/2006/metadata/core-properties' " w:xpath="/ns1:coreProperties[1]/ns0:subject[1]" w:storeItemID="{6C3C8BC8-F283-45AE-878A-BAB7291924A1}"/>
                                     <w:text/>
                                   </w:sdtPr>
-                                  <w:sdtEndPr/>
                                   <w:sdtContent>
                                     <w:r>
                                       <w:rPr>
@@ -4008,7 +4001,6 @@
                               <w:dataBinding w:prefixMappings="xmlns:ns0='http://purl.org/dc/elements/1.1/' xmlns:ns1='http://schemas.openxmlformats.org/package/2006/metadata/core-properties' " w:xpath="/ns1:coreProperties[1]/ns0:title[1]" w:storeItemID="{6C3C8BC8-F283-45AE-878A-BAB7291924A1}"/>
                               <w:text/>
                             </w:sdtPr>
-                            <w:sdtEndPr/>
                             <w:sdtContent>
                               <w:proofErr w:type="spellStart"/>
                               <w:r>
@@ -4042,7 +4034,6 @@
                               <w:dataBinding w:prefixMappings="xmlns:ns0='http://purl.org/dc/elements/1.1/' xmlns:ns1='http://schemas.openxmlformats.org/package/2006/metadata/core-properties' " w:xpath="/ns1:coreProperties[1]/ns0:subject[1]" w:storeItemID="{6C3C8BC8-F283-45AE-878A-BAB7291924A1}"/>
                               <w:text/>
                             </w:sdtPr>
-                            <w:sdtEndPr/>
                             <w:sdtContent>
                               <w:r>
                                 <w:rPr>
@@ -4160,13 +4151,13 @@
         </w:rPr>
       </w:pPr>
     </w:p>
-    <w:bookmarkStart w:id="1" w:name="_Toc50340747" w:displacedByCustomXml="next"/>
-    <w:bookmarkStart w:id="2" w:name="_Toc50340658" w:displacedByCustomXml="next"/>
-    <w:bookmarkStart w:id="3" w:name="_Toc49850870" w:displacedByCustomXml="next"/>
+    <w:bookmarkStart w:id="1" w:name="_Toc47336404" w:displacedByCustomXml="next"/>
+    <w:bookmarkStart w:id="2" w:name="_Toc47423000" w:displacedByCustomXml="next"/>
+    <w:bookmarkStart w:id="3" w:name="_Toc49672454" w:displacedByCustomXml="next"/>
     <w:bookmarkStart w:id="4" w:name="_Toc49674183" w:displacedByCustomXml="next"/>
-    <w:bookmarkStart w:id="5" w:name="_Toc49672454" w:displacedByCustomXml="next"/>
-    <w:bookmarkStart w:id="6" w:name="_Toc47423000" w:displacedByCustomXml="next"/>
-    <w:bookmarkStart w:id="7" w:name="_Toc47336404" w:displacedByCustomXml="next"/>
+    <w:bookmarkStart w:id="5" w:name="_Toc49850870" w:displacedByCustomXml="next"/>
+    <w:bookmarkStart w:id="6" w:name="_Toc50340658" w:displacedByCustomXml="next"/>
+    <w:bookmarkStart w:id="7" w:name="_Toc50340747" w:displacedByCustomXml="next"/>
     <w:sdt>
       <w:sdtPr>
         <w:rPr>
@@ -4184,7 +4175,6 @@
           <w:docPartUnique/>
         </w:docPartObj>
       </w:sdtPr>
-      <w:sdtEndPr/>
       <w:sdtContent>
         <w:p>
           <w:pPr>
@@ -4229,7 +4219,7 @@
           <w:r>
             <w:fldChar w:fldCharType="separate"/>
           </w:r>
-          <w:hyperlink w:anchor="_Toc471982750" w:history="1">
+          <w:hyperlink w:anchor="_Toc471986861" w:history="1">
             <w:r>
               <w:rPr>
                 <w:rStyle w:val="Hiperligao"/>
@@ -4256,7 +4246,7 @@
                 <w:noProof/>
                 <w:webHidden/>
               </w:rPr>
-              <w:instrText xml:space="preserve"> PAGEREF _Toc471982750 \h </w:instrText>
+              <w:instrText xml:space="preserve"> PAGEREF _Toc471986861 \h </w:instrText>
             </w:r>
             <w:r>
               <w:rPr>
@@ -4301,7 +4291,7 @@
               <w:lang w:val="pt-PT" w:eastAsia="pt-PT"/>
             </w:rPr>
           </w:pPr>
-          <w:hyperlink w:anchor="_Toc471982751" w:history="1">
+          <w:hyperlink w:anchor="_Toc471986862" w:history="1">
             <w:r>
               <w:rPr>
                 <w:rStyle w:val="Hiperligao"/>
@@ -4328,7 +4318,7 @@
                 <w:noProof/>
                 <w:webHidden/>
               </w:rPr>
-              <w:instrText xml:space="preserve"> PAGEREF _Toc471982751 \h </w:instrText>
+              <w:instrText xml:space="preserve"> PAGEREF _Toc471986862 \h </w:instrText>
             </w:r>
             <w:r>
               <w:rPr>
@@ -4373,7 +4363,7 @@
               <w:lang w:val="pt-PT" w:eastAsia="pt-PT"/>
             </w:rPr>
           </w:pPr>
-          <w:hyperlink w:anchor="_Toc471982752" w:history="1">
+          <w:hyperlink w:anchor="_Toc471986863" w:history="1">
             <w:r>
               <w:rPr>
                 <w:rStyle w:val="Hiperligao"/>
@@ -4400,7 +4390,7 @@
                 <w:noProof/>
                 <w:webHidden/>
               </w:rPr>
-              <w:instrText xml:space="preserve"> PAGEREF _Toc471982752 \h </w:instrText>
+              <w:instrText xml:space="preserve"> PAGEREF _Toc471986863 \h </w:instrText>
             </w:r>
             <w:r>
               <w:rPr>
@@ -4445,7 +4435,7 @@
               <w:lang w:val="pt-PT" w:eastAsia="pt-PT"/>
             </w:rPr>
           </w:pPr>
-          <w:hyperlink w:anchor="_Toc471982753" w:history="1">
+          <w:hyperlink w:anchor="_Toc471986864" w:history="1">
             <w:r>
               <w:rPr>
                 <w:rStyle w:val="Hiperligao"/>
@@ -4472,7 +4462,7 @@
                 <w:noProof/>
                 <w:webHidden/>
               </w:rPr>
-              <w:instrText xml:space="preserve"> PAGEREF _Toc471982753 \h </w:instrText>
+              <w:instrText xml:space="preserve"> PAGEREF _Toc471986864 \h </w:instrText>
             </w:r>
             <w:r>
               <w:rPr>
@@ -4492,7 +4482,7 @@
                 <w:noProof/>
                 <w:webHidden/>
               </w:rPr>
-              <w:t>3</w:t>
+              <w:t>4</w:t>
             </w:r>
             <w:r>
               <w:rPr>
@@ -4517,7 +4507,7 @@
               <w:lang w:val="pt-PT" w:eastAsia="pt-PT"/>
             </w:rPr>
           </w:pPr>
-          <w:hyperlink w:anchor="_Toc471982754" w:history="1">
+          <w:hyperlink w:anchor="_Toc471986865" w:history="1">
             <w:r>
               <w:rPr>
                 <w:rStyle w:val="Hiperligao"/>
@@ -4544,7 +4534,7 @@
                 <w:noProof/>
                 <w:webHidden/>
               </w:rPr>
-              <w:instrText xml:space="preserve"> PAGEREF _Toc471982754 \h </w:instrText>
+              <w:instrText xml:space="preserve"> PAGEREF _Toc471986865 \h </w:instrText>
             </w:r>
             <w:r>
               <w:rPr>
@@ -4593,7 +4583,7 @@
               <w:lang w:val="pt-PT" w:eastAsia="pt-PT"/>
             </w:rPr>
           </w:pPr>
-          <w:hyperlink w:anchor="_Toc471982755" w:history="1">
+          <w:hyperlink w:anchor="_Toc471986866" w:history="1">
             <w:r>
               <w:rPr>
                 <w:rStyle w:val="Hiperligao"/>
@@ -4620,7 +4610,7 @@
                 <w:noProof/>
                 <w:webHidden/>
               </w:rPr>
-              <w:instrText xml:space="preserve"> PAGEREF _Toc471982755 \h </w:instrText>
+              <w:instrText xml:space="preserve"> PAGEREF _Toc471986866 \h </w:instrText>
             </w:r>
             <w:r>
               <w:rPr>
@@ -4665,7 +4655,7 @@
               <w:lang w:val="pt-PT" w:eastAsia="pt-PT"/>
             </w:rPr>
           </w:pPr>
-          <w:hyperlink w:anchor="_Toc471982756" w:history="1">
+          <w:hyperlink w:anchor="_Toc471986867" w:history="1">
             <w:r>
               <w:rPr>
                 <w:rStyle w:val="Hiperligao"/>
@@ -4692,7 +4682,7 @@
                 <w:noProof/>
                 <w:webHidden/>
               </w:rPr>
-              <w:instrText xml:space="preserve"> PAGEREF _Toc471982756 \h </w:instrText>
+              <w:instrText xml:space="preserve"> PAGEREF _Toc471986867 \h </w:instrText>
             </w:r>
             <w:r>
               <w:rPr>
@@ -4737,7 +4727,7 @@
               <w:lang w:val="pt-PT" w:eastAsia="pt-PT"/>
             </w:rPr>
           </w:pPr>
-          <w:hyperlink w:anchor="_Toc471982757" w:history="1">
+          <w:hyperlink w:anchor="_Toc471986868" w:history="1">
             <w:r>
               <w:rPr>
                 <w:rStyle w:val="Hiperligao"/>
@@ -4764,7 +4754,7 @@
                 <w:noProof/>
                 <w:webHidden/>
               </w:rPr>
-              <w:instrText xml:space="preserve"> PAGEREF _Toc471982757 \h </w:instrText>
+              <w:instrText xml:space="preserve"> PAGEREF _Toc471986868 \h </w:instrText>
             </w:r>
             <w:r>
               <w:rPr>
@@ -4809,7 +4799,7 @@
               <w:lang w:val="pt-PT" w:eastAsia="pt-PT"/>
             </w:rPr>
           </w:pPr>
-          <w:hyperlink w:anchor="_Toc471982758" w:history="1">
+          <w:hyperlink w:anchor="_Toc471986869" w:history="1">
             <w:r>
               <w:rPr>
                 <w:rStyle w:val="Hiperligao"/>
@@ -4836,7 +4826,7 @@
                 <w:noProof/>
                 <w:webHidden/>
               </w:rPr>
-              <w:instrText xml:space="preserve"> PAGEREF _Toc471982758 \h </w:instrText>
+              <w:instrText xml:space="preserve"> PAGEREF _Toc471986869 \h </w:instrText>
             </w:r>
             <w:r>
               <w:rPr>
@@ -4881,7 +4871,7 @@
               <w:lang w:val="pt-PT" w:eastAsia="pt-PT"/>
             </w:rPr>
           </w:pPr>
-          <w:hyperlink w:anchor="_Toc471982759" w:history="1">
+          <w:hyperlink w:anchor="_Toc471986870" w:history="1">
             <w:r>
               <w:rPr>
                 <w:rStyle w:val="Hiperligao"/>
@@ -4908,7 +4898,7 @@
                 <w:noProof/>
                 <w:webHidden/>
               </w:rPr>
-              <w:instrText xml:space="preserve"> PAGEREF _Toc471982759 \h </w:instrText>
+              <w:instrText xml:space="preserve"> PAGEREF _Toc471986870 \h </w:instrText>
             </w:r>
             <w:r>
               <w:rPr>
@@ -4953,7 +4943,7 @@
               <w:lang w:val="pt-PT" w:eastAsia="pt-PT"/>
             </w:rPr>
           </w:pPr>
-          <w:hyperlink w:anchor="_Toc471982760" w:history="1">
+          <w:hyperlink w:anchor="_Toc471986871" w:history="1">
             <w:r>
               <w:rPr>
                 <w:rStyle w:val="Hiperligao"/>
@@ -4980,7 +4970,7 @@
                 <w:noProof/>
                 <w:webHidden/>
               </w:rPr>
-              <w:instrText xml:space="preserve"> PAGEREF _Toc471982760 \h </w:instrText>
+              <w:instrText xml:space="preserve"> PAGEREF _Toc471986871 \h </w:instrText>
             </w:r>
             <w:r>
               <w:rPr>
@@ -5025,7 +5015,7 @@
               <w:lang w:val="pt-PT" w:eastAsia="pt-PT"/>
             </w:rPr>
           </w:pPr>
-          <w:hyperlink w:anchor="_Toc471982761" w:history="1">
+          <w:hyperlink w:anchor="_Toc471986872" w:history="1">
             <w:r>
               <w:rPr>
                 <w:rStyle w:val="Hiperligao"/>
@@ -5052,7 +5042,7 @@
                 <w:noProof/>
                 <w:webHidden/>
               </w:rPr>
-              <w:instrText xml:space="preserve"> PAGEREF _Toc471982761 \h </w:instrText>
+              <w:instrText xml:space="preserve"> PAGEREF _Toc471986872 \h </w:instrText>
             </w:r>
             <w:r>
               <w:rPr>
@@ -5097,7 +5087,7 @@
               <w:lang w:val="pt-PT" w:eastAsia="pt-PT"/>
             </w:rPr>
           </w:pPr>
-          <w:hyperlink w:anchor="_Toc471982762" w:history="1">
+          <w:hyperlink w:anchor="_Toc471986873" w:history="1">
             <w:r>
               <w:rPr>
                 <w:rStyle w:val="Hiperligao"/>
@@ -5124,7 +5114,7 @@
                 <w:noProof/>
                 <w:webHidden/>
               </w:rPr>
-              <w:instrText xml:space="preserve"> PAGEREF _Toc471982762 \h </w:instrText>
+              <w:instrText xml:space="preserve"> PAGEREF _Toc471986873 \h </w:instrText>
             </w:r>
             <w:r>
               <w:rPr>
@@ -5169,7 +5159,7 @@
               <w:lang w:val="pt-PT" w:eastAsia="pt-PT"/>
             </w:rPr>
           </w:pPr>
-          <w:hyperlink w:anchor="_Toc471982763" w:history="1">
+          <w:hyperlink w:anchor="_Toc471986874" w:history="1">
             <w:r>
               <w:rPr>
                 <w:rStyle w:val="Hiperligao"/>
@@ -5196,7 +5186,7 @@
                 <w:noProof/>
                 <w:webHidden/>
               </w:rPr>
-              <w:instrText xml:space="preserve"> PAGEREF _Toc471982763 \h </w:instrText>
+              <w:instrText xml:space="preserve"> PAGEREF _Toc471986874 \h </w:instrText>
             </w:r>
             <w:r>
               <w:rPr>
@@ -5241,7 +5231,7 @@
               <w:lang w:val="pt-PT" w:eastAsia="pt-PT"/>
             </w:rPr>
           </w:pPr>
-          <w:hyperlink w:anchor="_Toc471982764" w:history="1">
+          <w:hyperlink w:anchor="_Toc471986875" w:history="1">
             <w:r>
               <w:rPr>
                 <w:rStyle w:val="Hiperligao"/>
@@ -5268,7 +5258,7 @@
                 <w:noProof/>
                 <w:webHidden/>
               </w:rPr>
-              <w:instrText xml:space="preserve"> PAGEREF _Toc471982764 \h </w:instrText>
+              <w:instrText xml:space="preserve"> PAGEREF _Toc471986875 \h </w:instrText>
             </w:r>
             <w:r>
               <w:rPr>
@@ -5313,7 +5303,7 @@
               <w:lang w:val="pt-PT" w:eastAsia="pt-PT"/>
             </w:rPr>
           </w:pPr>
-          <w:hyperlink w:anchor="_Toc471982765" w:history="1">
+          <w:hyperlink w:anchor="_Toc471986876" w:history="1">
             <w:r>
               <w:rPr>
                 <w:rStyle w:val="Hiperligao"/>
@@ -5340,7 +5330,7 @@
                 <w:noProof/>
                 <w:webHidden/>
               </w:rPr>
-              <w:instrText xml:space="preserve"> PAGEREF _Toc471982765 \h </w:instrText>
+              <w:instrText xml:space="preserve"> PAGEREF _Toc471986876 \h </w:instrText>
             </w:r>
             <w:r>
               <w:rPr>
@@ -5385,7 +5375,7 @@
               <w:lang w:val="pt-PT" w:eastAsia="pt-PT"/>
             </w:rPr>
           </w:pPr>
-          <w:hyperlink w:anchor="_Toc471982766" w:history="1">
+          <w:hyperlink w:anchor="_Toc471986877" w:history="1">
             <w:r>
               <w:rPr>
                 <w:rStyle w:val="Hiperligao"/>
@@ -5412,7 +5402,7 @@
                 <w:noProof/>
                 <w:webHidden/>
               </w:rPr>
-              <w:instrText xml:space="preserve"> PAGEREF _Toc471982766 \h </w:instrText>
+              <w:instrText xml:space="preserve"> PAGEREF _Toc471986877 \h </w:instrText>
             </w:r>
             <w:r>
               <w:rPr>
@@ -5457,7 +5447,7 @@
               <w:lang w:val="pt-PT" w:eastAsia="pt-PT"/>
             </w:rPr>
           </w:pPr>
-          <w:hyperlink w:anchor="_Toc471982767" w:history="1">
+          <w:hyperlink w:anchor="_Toc471986878" w:history="1">
             <w:r>
               <w:rPr>
                 <w:rStyle w:val="Hiperligao"/>
@@ -5484,7 +5474,7 @@
                 <w:noProof/>
                 <w:webHidden/>
               </w:rPr>
-              <w:instrText xml:space="preserve"> PAGEREF _Toc471982767 \h </w:instrText>
+              <w:instrText xml:space="preserve"> PAGEREF _Toc471986878 \h </w:instrText>
             </w:r>
             <w:r>
               <w:rPr>
@@ -5529,7 +5519,7 @@
               <w:lang w:val="pt-PT" w:eastAsia="pt-PT"/>
             </w:rPr>
           </w:pPr>
-          <w:hyperlink w:anchor="_Toc471982768" w:history="1">
+          <w:hyperlink w:anchor="_Toc471986879" w:history="1">
             <w:r>
               <w:rPr>
                 <w:rStyle w:val="Hiperligao"/>
@@ -5556,7 +5546,7 @@
                 <w:noProof/>
                 <w:webHidden/>
               </w:rPr>
-              <w:instrText xml:space="preserve"> PAGEREF _Toc471982768 \h </w:instrText>
+              <w:instrText xml:space="preserve"> PAGEREF _Toc471986879 \h </w:instrText>
             </w:r>
             <w:r>
               <w:rPr>
@@ -5601,7 +5591,7 @@
               <w:lang w:val="pt-PT" w:eastAsia="pt-PT"/>
             </w:rPr>
           </w:pPr>
-          <w:hyperlink w:anchor="_Toc471982769" w:history="1">
+          <w:hyperlink w:anchor="_Toc471986880" w:history="1">
             <w:r>
               <w:rPr>
                 <w:rStyle w:val="Hiperligao"/>
@@ -5628,7 +5618,7 @@
                 <w:noProof/>
                 <w:webHidden/>
               </w:rPr>
-              <w:instrText xml:space="preserve"> PAGEREF _Toc471982769 \h </w:instrText>
+              <w:instrText xml:space="preserve"> PAGEREF _Toc471986880 \h </w:instrText>
             </w:r>
             <w:r>
               <w:rPr>
@@ -5649,6 +5639,330 @@
                 <w:webHidden/>
               </w:rPr>
               <w:t>8</w:t>
+            </w:r>
+            <w:r>
+              <w:rPr>
+                <w:noProof/>
+                <w:webHidden/>
+              </w:rPr>
+              <w:fldChar w:fldCharType="end"/>
+            </w:r>
+          </w:hyperlink>
+        </w:p>
+        <w:p>
+          <w:pPr>
+            <w:pStyle w:val="ndice3"/>
+            <w:tabs>
+              <w:tab w:val="right" w:leader="dot" w:pos="8302"/>
+            </w:tabs>
+            <w:rPr>
+              <w:rFonts w:asciiTheme="minorHAnsi" w:eastAsiaTheme="minorEastAsia" w:hAnsiTheme="minorHAnsi" w:cstheme="minorBidi"/>
+              <w:noProof/>
+              <w:sz w:val="22"/>
+              <w:szCs w:val="22"/>
+              <w:lang w:val="pt-PT" w:eastAsia="pt-PT"/>
+            </w:rPr>
+          </w:pPr>
+          <w:hyperlink w:anchor="_Toc471986881" w:history="1">
+            <w:r>
+              <w:rPr>
+                <w:rStyle w:val="Hiperligao"/>
+                <w:noProof/>
+              </w:rPr>
+              <w:t>Fig. 2 Splash Screen</w:t>
+            </w:r>
+            <w:r>
+              <w:rPr>
+                <w:noProof/>
+                <w:webHidden/>
+              </w:rPr>
+              <w:tab/>
+            </w:r>
+            <w:r>
+              <w:rPr>
+                <w:noProof/>
+                <w:webHidden/>
+              </w:rPr>
+              <w:fldChar w:fldCharType="begin"/>
+            </w:r>
+            <w:r>
+              <w:rPr>
+                <w:noProof/>
+                <w:webHidden/>
+              </w:rPr>
+              <w:instrText xml:space="preserve"> PAGEREF _Toc471986881 \h </w:instrText>
+            </w:r>
+            <w:r>
+              <w:rPr>
+                <w:noProof/>
+                <w:webHidden/>
+              </w:rPr>
+            </w:r>
+            <w:r>
+              <w:rPr>
+                <w:noProof/>
+                <w:webHidden/>
+              </w:rPr>
+              <w:fldChar w:fldCharType="separate"/>
+            </w:r>
+            <w:r>
+              <w:rPr>
+                <w:noProof/>
+                <w:webHidden/>
+              </w:rPr>
+              <w:t>8</w:t>
+            </w:r>
+            <w:r>
+              <w:rPr>
+                <w:noProof/>
+                <w:webHidden/>
+              </w:rPr>
+              <w:fldChar w:fldCharType="end"/>
+            </w:r>
+          </w:hyperlink>
+        </w:p>
+        <w:p>
+          <w:pPr>
+            <w:pStyle w:val="ndice3"/>
+            <w:tabs>
+              <w:tab w:val="right" w:leader="dot" w:pos="8302"/>
+            </w:tabs>
+            <w:rPr>
+              <w:rFonts w:asciiTheme="minorHAnsi" w:eastAsiaTheme="minorEastAsia" w:hAnsiTheme="minorHAnsi" w:cstheme="minorBidi"/>
+              <w:noProof/>
+              <w:sz w:val="22"/>
+              <w:szCs w:val="22"/>
+              <w:lang w:val="pt-PT" w:eastAsia="pt-PT"/>
+            </w:rPr>
+          </w:pPr>
+          <w:hyperlink w:anchor="_Toc471986882" w:history="1">
+            <w:r>
+              <w:rPr>
+                <w:rStyle w:val="Hiperligao"/>
+                <w:noProof/>
+              </w:rPr>
+              <w:t>Fig. 3 Menu principal</w:t>
+            </w:r>
+            <w:r>
+              <w:rPr>
+                <w:noProof/>
+                <w:webHidden/>
+              </w:rPr>
+              <w:tab/>
+            </w:r>
+            <w:r>
+              <w:rPr>
+                <w:noProof/>
+                <w:webHidden/>
+              </w:rPr>
+              <w:fldChar w:fldCharType="begin"/>
+            </w:r>
+            <w:r>
+              <w:rPr>
+                <w:noProof/>
+                <w:webHidden/>
+              </w:rPr>
+              <w:instrText xml:space="preserve"> PAGEREF _Toc471986882 \h </w:instrText>
+            </w:r>
+            <w:r>
+              <w:rPr>
+                <w:noProof/>
+                <w:webHidden/>
+              </w:rPr>
+            </w:r>
+            <w:r>
+              <w:rPr>
+                <w:noProof/>
+                <w:webHidden/>
+              </w:rPr>
+              <w:fldChar w:fldCharType="separate"/>
+            </w:r>
+            <w:r>
+              <w:rPr>
+                <w:noProof/>
+                <w:webHidden/>
+              </w:rPr>
+              <w:t>9</w:t>
+            </w:r>
+            <w:r>
+              <w:rPr>
+                <w:noProof/>
+                <w:webHidden/>
+              </w:rPr>
+              <w:fldChar w:fldCharType="end"/>
+            </w:r>
+          </w:hyperlink>
+        </w:p>
+        <w:p>
+          <w:pPr>
+            <w:pStyle w:val="ndice3"/>
+            <w:tabs>
+              <w:tab w:val="left" w:pos="1920"/>
+              <w:tab w:val="right" w:leader="dot" w:pos="8302"/>
+            </w:tabs>
+            <w:rPr>
+              <w:rFonts w:asciiTheme="minorHAnsi" w:eastAsiaTheme="minorEastAsia" w:hAnsiTheme="minorHAnsi" w:cstheme="minorBidi"/>
+              <w:noProof/>
+              <w:sz w:val="22"/>
+              <w:szCs w:val="22"/>
+              <w:lang w:val="pt-PT" w:eastAsia="pt-PT"/>
+            </w:rPr>
+          </w:pPr>
+          <w:hyperlink w:anchor="_Toc471986883" w:history="1">
+            <w:r>
+              <w:rPr>
+                <w:rStyle w:val="Hiperligao"/>
+                <w:noProof/>
+              </w:rPr>
+              <w:t>Fig. 4 Blinds</w:t>
+            </w:r>
+            <w:r>
+              <w:rPr>
+                <w:rFonts w:asciiTheme="minorHAnsi" w:eastAsiaTheme="minorEastAsia" w:hAnsiTheme="minorHAnsi" w:cstheme="minorBidi"/>
+                <w:noProof/>
+                <w:sz w:val="22"/>
+                <w:szCs w:val="22"/>
+                <w:lang w:val="pt-PT" w:eastAsia="pt-PT"/>
+              </w:rPr>
+              <w:tab/>
+            </w:r>
+            <w:r>
+              <w:rPr>
+                <w:rStyle w:val="Hiperligao"/>
+                <w:noProof/>
+              </w:rPr>
+              <w:t xml:space="preserve">    Fig. 5 Audio</w:t>
+            </w:r>
+            <w:r>
+              <w:rPr>
+                <w:noProof/>
+                <w:webHidden/>
+              </w:rPr>
+              <w:tab/>
+            </w:r>
+            <w:r>
+              <w:rPr>
+                <w:noProof/>
+                <w:webHidden/>
+              </w:rPr>
+              <w:fldChar w:fldCharType="begin"/>
+            </w:r>
+            <w:r>
+              <w:rPr>
+                <w:noProof/>
+                <w:webHidden/>
+              </w:rPr>
+              <w:instrText xml:space="preserve"> PAGEREF _Toc471986883 \h </w:instrText>
+            </w:r>
+            <w:r>
+              <w:rPr>
+                <w:noProof/>
+                <w:webHidden/>
+              </w:rPr>
+            </w:r>
+            <w:r>
+              <w:rPr>
+                <w:noProof/>
+                <w:webHidden/>
+              </w:rPr>
+              <w:fldChar w:fldCharType="separate"/>
+            </w:r>
+            <w:r>
+              <w:rPr>
+                <w:noProof/>
+                <w:webHidden/>
+              </w:rPr>
+              <w:t>9</w:t>
+            </w:r>
+            <w:r>
+              <w:rPr>
+                <w:noProof/>
+                <w:webHidden/>
+              </w:rPr>
+              <w:fldChar w:fldCharType="end"/>
+            </w:r>
+          </w:hyperlink>
+        </w:p>
+        <w:p>
+          <w:pPr>
+            <w:pStyle w:val="ndice3"/>
+            <w:tabs>
+              <w:tab w:val="left" w:pos="2017"/>
+              <w:tab w:val="right" w:leader="dot" w:pos="8302"/>
+            </w:tabs>
+            <w:rPr>
+              <w:rFonts w:asciiTheme="minorHAnsi" w:eastAsiaTheme="minorEastAsia" w:hAnsiTheme="minorHAnsi" w:cstheme="minorBidi"/>
+              <w:noProof/>
+              <w:sz w:val="22"/>
+              <w:szCs w:val="22"/>
+              <w:lang w:val="pt-PT" w:eastAsia="pt-PT"/>
+            </w:rPr>
+          </w:pPr>
+          <w:hyperlink w:anchor="_Toc471986884" w:history="1">
+            <w:r>
+              <w:rPr>
+                <w:rStyle w:val="Hiperligao"/>
+                <w:noProof/>
+              </w:rPr>
+              <w:t>Fig. 6 Adicionar</w:t>
+            </w:r>
+            <w:r>
+              <w:rPr>
+                <w:rFonts w:asciiTheme="minorHAnsi" w:eastAsiaTheme="minorEastAsia" w:hAnsiTheme="minorHAnsi" w:cstheme="minorBidi"/>
+                <w:noProof/>
+                <w:sz w:val="22"/>
+                <w:szCs w:val="22"/>
+                <w:lang w:val="pt-PT" w:eastAsia="pt-PT"/>
+              </w:rPr>
+              <w:tab/>
+            </w:r>
+            <w:r>
+              <w:rPr>
+                <w:rStyle w:val="Hiperligao"/>
+                <w:noProof/>
+              </w:rPr>
+              <w:t xml:space="preserve">   Fig. 7 Remover</w:t>
+            </w:r>
+            <w:r>
+              <w:rPr>
+                <w:noProof/>
+                <w:webHidden/>
+              </w:rPr>
+              <w:tab/>
+            </w:r>
+            <w:r>
+              <w:rPr>
+                <w:noProof/>
+                <w:webHidden/>
+              </w:rPr>
+              <w:fldChar w:fldCharType="begin"/>
+            </w:r>
+            <w:r>
+              <w:rPr>
+                <w:noProof/>
+                <w:webHidden/>
+              </w:rPr>
+              <w:instrText xml:space="preserve"> PAGEREF _Toc471986884 \h </w:instrText>
+            </w:r>
+            <w:r>
+              <w:rPr>
+                <w:noProof/>
+                <w:webHidden/>
+              </w:rPr>
+            </w:r>
+            <w:r>
+              <w:rPr>
+                <w:noProof/>
+                <w:webHidden/>
+              </w:rPr>
+              <w:fldChar w:fldCharType="separate"/>
+            </w:r>
+            <w:r>
+              <w:rPr>
+                <w:noProof/>
+                <w:webHidden/>
+              </w:rPr>
+              <w:t>10</w:t>
             </w:r>
             <w:r>
               <w:rPr>
@@ -5673,7 +5987,7 @@
               <w:lang w:val="pt-PT" w:eastAsia="pt-PT"/>
             </w:rPr>
           </w:pPr>
-          <w:hyperlink w:anchor="_Toc471982770" w:history="1">
+          <w:hyperlink w:anchor="_Toc471986885" w:history="1">
             <w:r>
               <w:rPr>
                 <w:rStyle w:val="Hiperligao"/>
@@ -5700,7 +6014,7 @@
                 <w:noProof/>
                 <w:webHidden/>
               </w:rPr>
-              <w:instrText xml:space="preserve"> PAGEREF _Toc471982770 \h </w:instrText>
+              <w:instrText xml:space="preserve"> PAGEREF _Toc471986885 \h </w:instrText>
             </w:r>
             <w:r>
               <w:rPr>
@@ -5720,7 +6034,7 @@
                 <w:noProof/>
                 <w:webHidden/>
               </w:rPr>
-              <w:t>8</w:t>
+              <w:t>10</w:t>
             </w:r>
             <w:r>
               <w:rPr>
@@ -5749,7 +6063,7 @@
               <w:lang w:val="pt-PT" w:eastAsia="pt-PT"/>
             </w:rPr>
           </w:pPr>
-          <w:hyperlink w:anchor="_Toc471982771" w:history="1">
+          <w:hyperlink w:anchor="_Toc471986886" w:history="1">
             <w:r>
               <w:rPr>
                 <w:rStyle w:val="Hiperligao"/>
@@ -5776,7 +6090,7 @@
                 <w:noProof/>
                 <w:webHidden/>
               </w:rPr>
-              <w:instrText xml:space="preserve"> PAGEREF _Toc471982771 \h </w:instrText>
+              <w:instrText xml:space="preserve"> PAGEREF _Toc471986886 \h </w:instrText>
             </w:r>
             <w:r>
               <w:rPr>
@@ -5796,7 +6110,7 @@
                 <w:noProof/>
                 <w:webHidden/>
               </w:rPr>
-              <w:t>10</w:t>
+              <w:t>12</w:t>
             </w:r>
             <w:r>
               <w:rPr>
@@ -5821,7 +6135,7 @@
               <w:lang w:val="pt-PT" w:eastAsia="pt-PT"/>
             </w:rPr>
           </w:pPr>
-          <w:hyperlink w:anchor="_Toc471982772" w:history="1">
+          <w:hyperlink w:anchor="_Toc471986887" w:history="1">
             <w:r>
               <w:rPr>
                 <w:rStyle w:val="Hiperligao"/>
@@ -5848,7 +6162,7 @@
                 <w:noProof/>
                 <w:webHidden/>
               </w:rPr>
-              <w:instrText xml:space="preserve"> PAGEREF _Toc471982772 \h </w:instrText>
+              <w:instrText xml:space="preserve"> PAGEREF _Toc471986887 \h </w:instrText>
             </w:r>
             <w:r>
               <w:rPr>
@@ -5868,7 +6182,7 @@
                 <w:noProof/>
                 <w:webHidden/>
               </w:rPr>
-              <w:t>10</w:t>
+              <w:t>12</w:t>
             </w:r>
             <w:r>
               <w:rPr>
@@ -5893,7 +6207,7 @@
               <w:lang w:val="pt-PT" w:eastAsia="pt-PT"/>
             </w:rPr>
           </w:pPr>
-          <w:hyperlink w:anchor="_Toc471982773" w:history="1">
+          <w:hyperlink w:anchor="_Toc471986888" w:history="1">
             <w:r>
               <w:rPr>
                 <w:rStyle w:val="Hiperligao"/>
@@ -5920,7 +6234,7 @@
                 <w:noProof/>
                 <w:webHidden/>
               </w:rPr>
-              <w:instrText xml:space="preserve"> PAGEREF _Toc471982773 \h </w:instrText>
+              <w:instrText xml:space="preserve"> PAGEREF _Toc471986888 \h </w:instrText>
             </w:r>
             <w:r>
               <w:rPr>
@@ -5940,7 +6254,7 @@
                 <w:noProof/>
                 <w:webHidden/>
               </w:rPr>
-              <w:t>11</w:t>
+              <w:t>13</w:t>
             </w:r>
             <w:r>
               <w:rPr>
@@ -5965,7 +6279,7 @@
               <w:lang w:val="pt-PT" w:eastAsia="pt-PT"/>
             </w:rPr>
           </w:pPr>
-          <w:hyperlink w:anchor="_Toc471982774" w:history="1">
+          <w:hyperlink w:anchor="_Toc471986889" w:history="1">
             <w:r>
               <w:rPr>
                 <w:rStyle w:val="Hiperligao"/>
@@ -5992,7 +6306,7 @@
                 <w:noProof/>
                 <w:webHidden/>
               </w:rPr>
-              <w:instrText xml:space="preserve"> PAGEREF _Toc471982774 \h </w:instrText>
+              <w:instrText xml:space="preserve"> PAGEREF _Toc471986889 \h </w:instrText>
             </w:r>
             <w:r>
               <w:rPr>
@@ -6012,7 +6326,7 @@
                 <w:noProof/>
                 <w:webHidden/>
               </w:rPr>
-              <w:t>11</w:t>
+              <w:t>13</w:t>
             </w:r>
             <w:r>
               <w:rPr>
@@ -6041,7 +6355,7 @@
               <w:lang w:val="pt-PT" w:eastAsia="pt-PT"/>
             </w:rPr>
           </w:pPr>
-          <w:hyperlink w:anchor="_Toc471982775" w:history="1">
+          <w:hyperlink w:anchor="_Toc471986890" w:history="1">
             <w:r>
               <w:rPr>
                 <w:rStyle w:val="Hiperligao"/>
@@ -6068,7 +6382,7 @@
                 <w:noProof/>
                 <w:webHidden/>
               </w:rPr>
-              <w:instrText xml:space="preserve"> PAGEREF _Toc471982775 \h </w:instrText>
+              <w:instrText xml:space="preserve"> PAGEREF _Toc471986890 \h </w:instrText>
             </w:r>
             <w:r>
               <w:rPr>
@@ -6088,7 +6402,99 @@
                 <w:noProof/>
                 <w:webHidden/>
               </w:rPr>
-              <w:t>12</w:t>
+              <w:t>14</w:t>
+            </w:r>
+            <w:r>
+              <w:rPr>
+                <w:noProof/>
+                <w:webHidden/>
+              </w:rPr>
+              <w:fldChar w:fldCharType="end"/>
+            </w:r>
+          </w:hyperlink>
+        </w:p>
+        <w:p>
+          <w:pPr>
+            <w:pStyle w:val="ndice3"/>
+            <w:tabs>
+              <w:tab w:val="left" w:pos="1920"/>
+              <w:tab w:val="right" w:leader="dot" w:pos="8302"/>
+            </w:tabs>
+            <w:rPr>
+              <w:rFonts w:asciiTheme="minorHAnsi" w:eastAsiaTheme="minorEastAsia" w:hAnsiTheme="minorHAnsi" w:cstheme="minorBidi"/>
+              <w:noProof/>
+              <w:sz w:val="22"/>
+              <w:szCs w:val="22"/>
+              <w:lang w:val="pt-PT" w:eastAsia="pt-PT"/>
+            </w:rPr>
+          </w:pPr>
+          <w:hyperlink w:anchor="_Toc471986891" w:history="1">
+            <w:r>
+              <w:rPr>
+                <w:rStyle w:val="Hiperligao"/>
+                <w:noProof/>
+                <w:lang w:val="en-US"/>
+              </w:rPr>
+              <w:t xml:space="preserve">Fig. 1 Menu    </w:t>
+            </w:r>
+            <w:r>
+              <w:rPr>
+                <w:rFonts w:asciiTheme="minorHAnsi" w:eastAsiaTheme="minorEastAsia" w:hAnsiTheme="minorHAnsi" w:cstheme="minorBidi"/>
+                <w:noProof/>
+                <w:sz w:val="22"/>
+                <w:szCs w:val="22"/>
+                <w:lang w:val="pt-PT" w:eastAsia="pt-PT"/>
+              </w:rPr>
+              <w:tab/>
+            </w:r>
+            <w:r>
+              <w:rPr>
+                <w:rStyle w:val="Hiperligao"/>
+                <w:noProof/>
+                <w:lang w:val="en-US"/>
+              </w:rPr>
+              <w:t xml:space="preserve">         Fig. 2 Television          Fig. 3 Recordings</w:t>
+            </w:r>
+            <w:r>
+              <w:rPr>
+                <w:noProof/>
+                <w:webHidden/>
+              </w:rPr>
+              <w:tab/>
+            </w:r>
+            <w:r>
+              <w:rPr>
+                <w:noProof/>
+                <w:webHidden/>
+              </w:rPr>
+              <w:fldChar w:fldCharType="begin"/>
+            </w:r>
+            <w:r>
+              <w:rPr>
+                <w:noProof/>
+                <w:webHidden/>
+              </w:rPr>
+              <w:instrText xml:space="preserve"> PAGEREF _Toc471986891 \h </w:instrText>
+            </w:r>
+            <w:r>
+              <w:rPr>
+                <w:noProof/>
+                <w:webHidden/>
+              </w:rPr>
+            </w:r>
+            <w:r>
+              <w:rPr>
+                <w:noProof/>
+                <w:webHidden/>
+              </w:rPr>
+              <w:fldChar w:fldCharType="separate"/>
+            </w:r>
+            <w:r>
+              <w:rPr>
+                <w:noProof/>
+                <w:webHidden/>
+              </w:rPr>
+              <w:t>14</w:t>
             </w:r>
             <w:r>
               <w:rPr>
@@ -6105,7 +6511,6 @@
               <w:b/>
               <w:bCs/>
             </w:rPr>
-            <w:lastRenderedPageBreak/>
             <w:fldChar w:fldCharType="end"/>
           </w:r>
         </w:p>
@@ -6123,7 +6528,7 @@
           <w:rFonts w:ascii="Times New Roman" w:hAnsi="Times New Roman" w:cs="Times New Roman"/>
         </w:rPr>
       </w:pPr>
-      <w:bookmarkStart w:id="8" w:name="_Toc471982750"/>
+      <w:bookmarkStart w:id="8" w:name="_Toc471986861"/>
       <w:r>
         <w:rPr>
           <w:rFonts w:ascii="Times New Roman" w:hAnsi="Times New Roman" w:cs="Times New Roman"/>
@@ -6152,7 +6557,7 @@
         </w:rPr>
       </w:pPr>
       <w:bookmarkStart w:id="9" w:name="_Toc454354019"/>
-      <w:bookmarkStart w:id="10" w:name="_Toc471982751"/>
+      <w:bookmarkStart w:id="10" w:name="_Toc471986862"/>
       <w:r>
         <w:rPr>
           <w:rFonts w:ascii="Times New Roman" w:hAnsi="Times New Roman" w:cs="Times New Roman"/>
@@ -6351,7 +6756,7 @@
       </w:pPr>
       <w:bookmarkStart w:id="11" w:name="_Toc46052783"/>
       <w:bookmarkStart w:id="12" w:name="_Toc454354020"/>
-      <w:bookmarkStart w:id="13" w:name="_Toc471982752"/>
+      <w:bookmarkStart w:id="13" w:name="_Toc471986863"/>
       <w:r>
         <w:rPr>
           <w:rFonts w:ascii="Times New Roman" w:hAnsi="Times New Roman" w:cs="Times New Roman"/>
@@ -6907,11 +7312,12 @@
         </w:rPr>
       </w:pPr>
       <w:bookmarkStart w:id="15" w:name="_Toc454354021"/>
-      <w:bookmarkStart w:id="16" w:name="_Toc471982753"/>
+      <w:bookmarkStart w:id="16" w:name="_Toc471986864"/>
       <w:r>
         <w:rPr>
           <w:rFonts w:ascii="Times New Roman" w:hAnsi="Times New Roman" w:cs="Times New Roman"/>
         </w:rPr>
+        <w:lastRenderedPageBreak/>
         <w:t>Tecnologias utilizadas</w:t>
       </w:r>
       <w:bookmarkEnd w:id="15"/>
@@ -7056,7 +7462,6 @@
           <w:szCs w:val="22"/>
           <w:lang w:val="pt-PT"/>
         </w:rPr>
-        <w:lastRenderedPageBreak/>
         <w:t>Visio</w:t>
       </w:r>
       <w:r>
@@ -7240,9 +7645,9 @@
         </w:rPr>
       </w:pPr>
       <w:bookmarkStart w:id="17" w:name="_Toc454354022"/>
-      <w:bookmarkStart w:id="18" w:name="_Toc471982754"/>
-      <w:bookmarkStart w:id="19" w:name="_Toc46052786"/>
-      <w:bookmarkStart w:id="20" w:name="_Toc36029069"/>
+      <w:bookmarkStart w:id="18" w:name="_Toc46052786"/>
+      <w:bookmarkStart w:id="19" w:name="_Toc36029069"/>
+      <w:bookmarkStart w:id="20" w:name="_Toc471986865"/>
       <w:bookmarkEnd w:id="0"/>
       <w:bookmarkEnd w:id="14"/>
       <w:r>
@@ -7252,7 +7657,7 @@
         <w:t>Organização do relatório</w:t>
       </w:r>
       <w:bookmarkEnd w:id="17"/>
-      <w:bookmarkEnd w:id="18"/>
+      <w:bookmarkEnd w:id="20"/>
     </w:p>
     <w:p>
       <w:pPr>
@@ -7575,8 +7980,8 @@
       </w:pPr>
       <w:bookmarkStart w:id="21" w:name="_Ref70766074"/>
       <w:bookmarkStart w:id="22" w:name="_Toc70819472"/>
-      <w:bookmarkStart w:id="23" w:name="_Toc471982755"/>
-      <w:bookmarkEnd w:id="19"/>
+      <w:bookmarkStart w:id="23" w:name="_Toc471986866"/>
+      <w:bookmarkEnd w:id="18"/>
       <w:r>
         <w:rPr>
           <w:rFonts w:ascii="Times New Roman" w:hAnsi="Times New Roman" w:cs="Times New Roman"/>
@@ -8297,7 +8702,7 @@
         </w:rPr>
       </w:pPr>
       <w:bookmarkStart w:id="24" w:name="_Toc454354028"/>
-      <w:bookmarkStart w:id="25" w:name="_Toc471982756"/>
+      <w:bookmarkStart w:id="25" w:name="_Toc471986867"/>
       <w:r>
         <w:rPr>
           <w:rFonts w:ascii="Times New Roman" w:hAnsi="Times New Roman" w:cs="Times New Roman"/>
@@ -8320,7 +8725,7 @@
         </w:rPr>
       </w:pPr>
       <w:bookmarkStart w:id="26" w:name="_Toc454354029"/>
-      <w:bookmarkStart w:id="27" w:name="_Toc471982757"/>
+      <w:bookmarkStart w:id="27" w:name="_Toc471986868"/>
       <w:r>
         <w:rPr>
           <w:rFonts w:ascii="Times New Roman" w:hAnsi="Times New Roman" w:cs="Times New Roman"/>
@@ -8490,31 +8895,18 @@
         <w:outlineLvl w:val="2"/>
       </w:pPr>
       <w:bookmarkStart w:id="28" w:name="_Toc454316029"/>
-      <w:bookmarkStart w:id="29" w:name="_Toc471982758"/>
+      <w:bookmarkStart w:id="29" w:name="_Toc471986869"/>
       <w:r>
         <w:t xml:space="preserve">Tabela </w:t>
       </w:r>
-      <w:r>
-        <w:fldChar w:fldCharType="begin"/>
-      </w:r>
-      <w:r>
-        <w:instrText xml:space="preserve"> SEQ Tabela \* ARABIC </w:instrText>
-      </w:r>
-      <w:r>
-        <w:fldChar w:fldCharType="separate"/>
-      </w:r>
-      <w:r>
-        <w:rPr>
-          <w:noProof/>
-        </w:rPr>
-        <w:t>1</w:t>
-      </w:r>
-      <w:r>
-        <w:rPr>
-          <w:noProof/>
-        </w:rPr>
-        <w:fldChar w:fldCharType="end"/>
-      </w:r>
+      <w:fldSimple w:instr=" SEQ Tabela \* ARABIC ">
+        <w:r>
+          <w:rPr>
+            <w:noProof/>
+          </w:rPr>
+          <w:t>1</w:t>
+        </w:r>
+      </w:fldSimple>
       <w:r>
         <w:t xml:space="preserve"> </w:t>
       </w:r>
@@ -8872,7 +9264,7 @@
         <w:pStyle w:val="Legenda"/>
         <w:outlineLvl w:val="2"/>
       </w:pPr>
-      <w:bookmarkStart w:id="30" w:name="_Toc471982759"/>
+      <w:bookmarkStart w:id="30" w:name="_Toc471986870"/>
       <w:r>
         <w:t xml:space="preserve">Tabela </w:t>
       </w:r>
@@ -9138,7 +9530,7 @@
         <w:pStyle w:val="Legenda"/>
         <w:outlineLvl w:val="2"/>
       </w:pPr>
-      <w:bookmarkStart w:id="31" w:name="_Toc471982760"/>
+      <w:bookmarkStart w:id="31" w:name="_Toc471986871"/>
       <w:r>
         <w:t xml:space="preserve">Tabela </w:t>
       </w:r>
@@ -9509,7 +9901,7 @@
         <w:pStyle w:val="Legenda"/>
         <w:outlineLvl w:val="2"/>
       </w:pPr>
-      <w:bookmarkStart w:id="32" w:name="_Toc471982761"/>
+      <w:bookmarkStart w:id="32" w:name="_Toc471986872"/>
       <w:r>
         <w:t xml:space="preserve">Tabela </w:t>
       </w:r>
@@ -9828,7 +10220,7 @@
         <w:pStyle w:val="Legenda"/>
         <w:outlineLvl w:val="2"/>
       </w:pPr>
-      <w:bookmarkStart w:id="33" w:name="_Toc471982762"/>
+      <w:bookmarkStart w:id="33" w:name="_Toc471986873"/>
       <w:r>
         <w:t xml:space="preserve">Tabela </w:t>
       </w:r>
@@ -10091,7 +10483,7 @@
         <w:pStyle w:val="Legenda"/>
         <w:outlineLvl w:val="2"/>
       </w:pPr>
-      <w:bookmarkStart w:id="34" w:name="_Toc471982763"/>
+      <w:bookmarkStart w:id="34" w:name="_Toc471986874"/>
       <w:r>
         <w:t xml:space="preserve">Tabela </w:t>
       </w:r>
@@ -10402,7 +10794,7 @@
         <w:pStyle w:val="Legenda"/>
         <w:outlineLvl w:val="2"/>
       </w:pPr>
-      <w:bookmarkStart w:id="35" w:name="_Toc471982764"/>
+      <w:bookmarkStart w:id="35" w:name="_Toc471986875"/>
       <w:r>
         <w:t xml:space="preserve">Tabela </w:t>
       </w:r>
@@ -10727,7 +11119,7 @@
         <w:pStyle w:val="Legenda"/>
         <w:outlineLvl w:val="2"/>
       </w:pPr>
-      <w:bookmarkStart w:id="36" w:name="_Toc471982765"/>
+      <w:bookmarkStart w:id="36" w:name="_Toc471986876"/>
       <w:r>
         <w:t xml:space="preserve">Tabela </w:t>
       </w:r>
@@ -11010,7 +11402,7 @@
         <w:pStyle w:val="Legenda"/>
         <w:outlineLvl w:val="2"/>
       </w:pPr>
-      <w:bookmarkStart w:id="37" w:name="_Toc471982766"/>
+      <w:bookmarkStart w:id="37" w:name="_Toc471986877"/>
       <w:r>
         <w:t xml:space="preserve">Tabela </w:t>
       </w:r>
@@ -11343,7 +11735,7 @@
         <w:pStyle w:val="Legenda"/>
         <w:outlineLvl w:val="2"/>
       </w:pPr>
-      <w:bookmarkStart w:id="38" w:name="_Toc471982767"/>
+      <w:bookmarkStart w:id="38" w:name="_Toc471986878"/>
       <w:r>
         <w:t xml:space="preserve">Tabela </w:t>
       </w:r>
@@ -11402,7 +11794,7 @@
           <w:lang w:val="pt-PT"/>
         </w:rPr>
         <w:pict w14:anchorId="3919DB16">
-          <v:shape id="_x0000_i1025" type="#_x0000_t75" style="width:415.5pt;height:356.25pt">
+          <v:shape id="_x0000_i1140" type="#_x0000_t75" style="width:415.55pt;height:356.25pt">
             <v:imagedata r:id="rId11" o:title="DER - Base dados"/>
           </v:shape>
         </w:pict>
@@ -11422,7 +11814,7 @@
         <w:pStyle w:val="Legenda"/>
         <w:outlineLvl w:val="2"/>
       </w:pPr>
-      <w:bookmarkStart w:id="40" w:name="_Toc471982768"/>
+      <w:bookmarkStart w:id="40" w:name="_Toc471986879"/>
       <w:r>
         <w:t>Fig</w:t>
       </w:r>
@@ -11919,7 +12311,7 @@
           <w:rFonts w:ascii="Times New Roman" w:hAnsi="Times New Roman" w:cs="Times New Roman"/>
         </w:rPr>
       </w:pPr>
-      <w:bookmarkStart w:id="41" w:name="_Toc471982769"/>
+      <w:bookmarkStart w:id="41" w:name="_Toc471986880"/>
       <w:r>
         <w:rPr>
           <w:rFonts w:ascii="Times New Roman" w:hAnsi="Times New Roman" w:cs="Times New Roman"/>
@@ -11958,33 +12350,14 @@
           <w:i/>
           <w:lang w:val="pt-PT"/>
         </w:rPr>
-        <w:t>wiref</w:t>
-      </w:r>
-      <w:r>
-        <w:rPr>
-          <w:i/>
-          <w:lang w:val="pt-PT"/>
-        </w:rPr>
-        <w:t>rames</w:t>
+        <w:t>wireframes</w:t>
       </w:r>
       <w:proofErr w:type="spellEnd"/>
       <w:r>
         <w:rPr>
           <w:lang w:val="pt-PT"/>
         </w:rPr>
-        <w:t xml:space="preserve"> </w:t>
-      </w:r>
-      <w:r>
-        <w:rPr>
-          <w:lang w:val="pt-PT"/>
-        </w:rPr>
-        <w:t>lançados</w:t>
-      </w:r>
-      <w:r>
-        <w:rPr>
-          <w:lang w:val="pt-PT"/>
-        </w:rPr>
-        <w:t xml:space="preserve"> na plataforma </w:t>
+        <w:t xml:space="preserve"> lançados na plataforma </w:t>
       </w:r>
       <w:proofErr w:type="spellStart"/>
       <w:r>
@@ -12071,6 +12444,7 @@
         <w:pStyle w:val="Legenda"/>
         <w:outlineLvl w:val="2"/>
       </w:pPr>
+      <w:bookmarkStart w:id="42" w:name="_Toc471986881"/>
       <w:r>
         <w:t>Fig.</w:t>
       </w:r>
@@ -12095,6 +12469,7 @@
       <w:r>
         <w:t>creen</w:t>
       </w:r>
+      <w:bookmarkEnd w:id="42"/>
       <w:proofErr w:type="spellEnd"/>
     </w:p>
     <w:p>
@@ -12141,19 +12516,7 @@
         <w:rPr>
           <w:lang w:val="pt-PT"/>
         </w:rPr>
-        <w:t>2</w:t>
-      </w:r>
-      <w:r>
-        <w:rPr>
-          <w:lang w:val="pt-PT"/>
-        </w:rPr>
-        <w:t>,</w:t>
-      </w:r>
-      <w:r>
-        <w:rPr>
-          <w:lang w:val="pt-PT"/>
-        </w:rPr>
-        <w:t xml:space="preserve"> n</w:t>
+        <w:t>2, n</w:t>
       </w:r>
       <w:r>
         <w:rPr>
@@ -12310,24 +12673,23 @@
           <w:i w:val="0"/>
         </w:rPr>
       </w:pPr>
+      <w:bookmarkStart w:id="43" w:name="_Toc471986882"/>
       <w:r>
         <w:t>Fig.</w:t>
       </w:r>
       <w:r>
+        <w:t xml:space="preserve"> 3</w:t>
+      </w:r>
+      <w:r>
         <w:t xml:space="preserve"> </w:t>
       </w:r>
       <w:r>
-        <w:t>3</w:t>
-      </w:r>
-      <w:r>
-        <w:t xml:space="preserve"> </w:t>
-      </w:r>
-      <w:r>
         <w:rPr>
           <w:i w:val="0"/>
         </w:rPr>
         <w:t>Menu principal</w:t>
       </w:r>
+      <w:bookmarkEnd w:id="43"/>
     </w:p>
     <w:p>
       <w:pPr>
@@ -12499,14 +12861,59 @@
       <w:r>
         <w:tab/>
       </w:r>
+      <w:bookmarkStart w:id="44" w:name="_Toc471986883"/>
       <w:r>
         <w:t>Fig.</w:t>
       </w:r>
       <w:r>
+        <w:t xml:space="preserve"> 4</w:t>
+      </w:r>
+      <w:r>
         <w:t xml:space="preserve"> </w:t>
       </w:r>
-      <w:r>
-        <w:t>4</w:t>
+      <w:proofErr w:type="spellStart"/>
+      <w:r>
+        <w:rPr>
+          <w:i w:val="0"/>
+        </w:rPr>
+        <w:t>Blinds</w:t>
+      </w:r>
+      <w:proofErr w:type="spellEnd"/>
+      <w:r>
+        <w:rPr>
+          <w:i w:val="0"/>
+        </w:rPr>
+        <w:tab/>
+      </w:r>
+      <w:r>
+        <w:rPr>
+          <w:i w:val="0"/>
+        </w:rPr>
+        <w:tab/>
+      </w:r>
+      <w:r>
+        <w:rPr>
+          <w:i w:val="0"/>
+        </w:rPr>
+        <w:tab/>
+      </w:r>
+      <w:r>
+        <w:rPr>
+          <w:i w:val="0"/>
+        </w:rPr>
+        <w:tab/>
+      </w:r>
+      <w:r>
+        <w:rPr>
+          <w:i w:val="0"/>
+        </w:rPr>
+        <w:tab/>
+      </w:r>
+      <w:r>
+        <w:t>Fig.</w:t>
+      </w:r>
+      <w:r>
+        <w:t xml:space="preserve"> 5</w:t>
       </w:r>
       <w:r>
         <w:t xml:space="preserve"> </w:t>
@@ -12516,58 +12923,9 @@
         <w:rPr>
           <w:i w:val="0"/>
         </w:rPr>
-        <w:t>Blinds</w:t>
-      </w:r>
-      <w:proofErr w:type="spellEnd"/>
-      <w:r>
-        <w:rPr>
-          <w:i w:val="0"/>
-        </w:rPr>
-        <w:tab/>
-      </w:r>
-      <w:r>
-        <w:rPr>
-          <w:i w:val="0"/>
-        </w:rPr>
-        <w:tab/>
-      </w:r>
-      <w:r>
-        <w:rPr>
-          <w:i w:val="0"/>
-        </w:rPr>
-        <w:tab/>
-      </w:r>
-      <w:r>
-        <w:rPr>
-          <w:i w:val="0"/>
-        </w:rPr>
-        <w:tab/>
-      </w:r>
-      <w:r>
-        <w:rPr>
-          <w:i w:val="0"/>
-        </w:rPr>
-        <w:tab/>
-      </w:r>
-      <w:r>
-        <w:t>Fig.</w:t>
-      </w:r>
-      <w:r>
-        <w:t xml:space="preserve"> </w:t>
-      </w:r>
-      <w:r>
-        <w:t>5</w:t>
-      </w:r>
-      <w:r>
-        <w:t xml:space="preserve"> </w:t>
-      </w:r>
-      <w:proofErr w:type="spellStart"/>
-      <w:r>
-        <w:rPr>
-          <w:i w:val="0"/>
-        </w:rPr>
         <w:t>Audio</w:t>
       </w:r>
+      <w:bookmarkEnd w:id="44"/>
       <w:proofErr w:type="spellEnd"/>
     </w:p>
     <w:p>
@@ -12702,13 +13060,24 @@
         <w:rPr>
           <w:noProof/>
         </w:rPr>
-        <w:pict w14:anchorId="4404A876">
-          <v:shape id="_x0000_s1033" type="#_x0000_t75" style="position:absolute;left:0;text-align:left;margin-left:51.2pt;margin-top:23.55pt;width:124pt;height:219.2pt;z-index:-251646976;mso-position-horizontal-relative:text;mso-position-vertical-relative:text;mso-width-relative:page;mso-height-relative:page" wrapcoords="-80 0 -80 21555 21600 21555 21600 0 -80 0">
-            <v:imagedata r:id="rId16" o:title="addTV"/>
+        <w:pict w14:anchorId="194AF939">
+          <v:shape id="_x0000_s1035" type="#_x0000_t75" style="position:absolute;left:0;text-align:left;margin-left:268.9pt;margin-top:22.1pt;width:121.45pt;height:217.05pt;z-index:-251644928;mso-position-horizontal-relative:text;mso-position-vertical-relative:text;mso-width-relative:page;mso-height-relative:page" wrapcoords="-81 0 -81 21555 21600 21555 21600 0 -81 0">
+            <v:imagedata r:id="rId16" o:title="remove_television"/>
             <w10:wrap type="tight"/>
           </v:shape>
         </w:pict>
       </w:r>
+      <w:r>
+        <w:rPr>
+          <w:noProof/>
+        </w:rPr>
+        <w:pict w14:anchorId="4404A876">
+          <v:shape id="_x0000_s1033" type="#_x0000_t75" style="position:absolute;left:0;text-align:left;margin-left:51.2pt;margin-top:23.55pt;width:124pt;height:219.2pt;z-index:-251646976;mso-position-horizontal-relative:text;mso-position-vertical-relative:text;mso-width-relative:page;mso-height-relative:page" wrapcoords="-80 0 -80 21555 21600 21555 21600 0 -80 0">
+            <v:imagedata r:id="rId17" o:title="addTV"/>
+            <w10:wrap type="tight"/>
+          </v:shape>
+        </w:pict>
+      </w:r>
     </w:p>
     <w:p>
       <w:pPr>
@@ -12788,14 +13157,51 @@
       <w:r>
         <w:tab/>
       </w:r>
+      <w:bookmarkStart w:id="45" w:name="_Toc471986884"/>
       <w:r>
         <w:t>Fig.</w:t>
       </w:r>
       <w:r>
+        <w:t xml:space="preserve"> 6</w:t>
+      </w:r>
+      <w:r>
         <w:t xml:space="preserve"> </w:t>
       </w:r>
       <w:r>
-        <w:t>6</w:t>
+        <w:rPr>
+          <w:i w:val="0"/>
+        </w:rPr>
+        <w:t>Adicionar</w:t>
+      </w:r>
+      <w:r>
+        <w:rPr>
+          <w:i w:val="0"/>
+        </w:rPr>
+        <w:tab/>
+      </w:r>
+      <w:r>
+        <w:rPr>
+          <w:i w:val="0"/>
+        </w:rPr>
+        <w:tab/>
+      </w:r>
+      <w:r>
+        <w:rPr>
+          <w:i w:val="0"/>
+        </w:rPr>
+        <w:tab/>
+      </w:r>
+      <w:r>
+        <w:rPr>
+          <w:i w:val="0"/>
+        </w:rPr>
+        <w:tab/>
+      </w:r>
+      <w:r>
+        <w:t>Fig.</w:t>
+      </w:r>
+      <w:r>
+        <w:t xml:space="preserve"> 7</w:t>
       </w:r>
       <w:r>
         <w:t xml:space="preserve"> </w:t>
@@ -12804,76 +13210,71 @@
         <w:rPr>
           <w:i w:val="0"/>
         </w:rPr>
-        <w:t>Adicionar</w:t>
-      </w:r>
-      <w:r>
-        <w:rPr>
-          <w:i w:val="0"/>
-        </w:rPr>
-        <w:tab/>
-      </w:r>
-      <w:r>
-        <w:rPr>
-          <w:i w:val="0"/>
-        </w:rPr>
-        <w:tab/>
-      </w:r>
-      <w:r>
-        <w:rPr>
-          <w:i w:val="0"/>
-        </w:rPr>
-        <w:tab/>
-      </w:r>
-      <w:r>
-        <w:rPr>
-          <w:i w:val="0"/>
-        </w:rPr>
-        <w:tab/>
-      </w:r>
-      <w:r>
-        <w:t>Fig.</w:t>
-      </w:r>
-      <w:r>
+        <w:t>Remover</w:t>
+      </w:r>
+      <w:bookmarkEnd w:id="45"/>
+    </w:p>
+    <w:p>
+      <w:pPr>
+        <w:rPr>
+          <w:lang w:val="pt-PT"/>
+        </w:rPr>
+      </w:pPr>
+    </w:p>
+    <w:p>
+      <w:pPr>
+        <w:ind w:firstLine="576"/>
+        <w:rPr>
+          <w:lang w:val="pt-PT"/>
+        </w:rPr>
+      </w:pPr>
+      <w:r>
+        <w:rPr>
+          <w:lang w:val="pt-PT"/>
+        </w:rPr>
+        <w:t>Sobre as Fig. 6 e Fig. 7, correspondem ao adicionar e ao remover</w:t>
+      </w:r>
+      <w:r>
+        <w:rPr>
+          <w:lang w:val="pt-PT"/>
+        </w:rPr>
+        <w:t xml:space="preserve"> uma televisão</w:t>
+      </w:r>
+      <w:r>
+        <w:rPr>
+          <w:lang w:val="pt-PT"/>
+        </w:rPr>
+        <w:t>.</w:t>
+      </w:r>
+      <w:r>
+        <w:rPr>
+          <w:lang w:val="pt-PT"/>
+        </w:rPr>
+        <w:t xml:space="preserve">  Para adicionar, o utilizador esco</w:t>
+      </w:r>
+      <w:r>
+        <w:rPr>
+          <w:lang w:val="pt-PT"/>
+        </w:rPr>
+        <w:t>lhe a divisão onde está colocada a nova</w:t>
+      </w:r>
+      <w:r>
+        <w:rPr>
+          <w:lang w:val="pt-PT"/>
+        </w:rPr>
         <w:t xml:space="preserve"> </w:t>
       </w:r>
       <w:r>
-        <w:t>7</w:t>
-      </w:r>
-      <w:r>
-        <w:t xml:space="preserve"> </w:t>
-      </w:r>
-      <w:r>
-        <w:rPr>
-          <w:i w:val="0"/>
-        </w:rPr>
-        <w:t>Remover</w:t>
-      </w:r>
-    </w:p>
-    <w:p>
-      <w:pPr>
-        <w:rPr>
-          <w:lang w:val="pt-PT"/>
-        </w:rPr>
-      </w:pPr>
-    </w:p>
-    <w:p>
-      <w:pPr>
-        <w:ind w:firstLine="576"/>
-        <w:rPr>
-          <w:lang w:val="pt-PT"/>
-        </w:rPr>
-      </w:pPr>
-      <w:r>
-        <w:rPr>
-          <w:lang w:val="pt-PT"/>
-        </w:rPr>
-        <w:t>Sobre as Fig. 6 e Fig. 7, correspondem ao adicionar e ao remover elementos que constituem a casa.</w:t>
-      </w:r>
-      <w:r>
-        <w:rPr>
-          <w:lang w:val="pt-PT"/>
-        </w:rPr>
-        <w:t xml:space="preserve">  Para adicionar, o utilizador escolhe a divisão onde está colocado o novo elemento e para remover basta selecionar o nome a remover e confirmar.</w:t>
+        <w:rPr>
+          <w:lang w:val="pt-PT"/>
+        </w:rPr>
+        <w:t xml:space="preserve">televisão </w:t>
+      </w:r>
+      <w:r>
+        <w:rPr>
+          <w:lang w:val="pt-PT"/>
+        </w:rPr>
+        <w:t>e para remover basta selecionar o nome a remover e confirmar.</w:t>
       </w:r>
     </w:p>
     <w:p>
@@ -12941,16 +13342,16 @@
           <w:rFonts w:ascii="Times New Roman" w:hAnsi="Times New Roman" w:cs="Times New Roman"/>
         </w:rPr>
       </w:pPr>
-      <w:bookmarkStart w:id="42" w:name="_Toc454354032"/>
-      <w:bookmarkStart w:id="43" w:name="_Toc471982770"/>
+      <w:bookmarkStart w:id="46" w:name="_Toc454354032"/>
+      <w:bookmarkStart w:id="47" w:name="_Toc471986885"/>
       <w:r>
         <w:rPr>
           <w:rFonts w:ascii="Times New Roman" w:hAnsi="Times New Roman" w:cs="Times New Roman"/>
         </w:rPr>
         <w:t>Implementação e processos</w:t>
       </w:r>
-      <w:bookmarkEnd w:id="42"/>
-      <w:bookmarkEnd w:id="43"/>
+      <w:bookmarkEnd w:id="46"/>
+      <w:bookmarkEnd w:id="47"/>
     </w:p>
     <w:p>
       <w:pPr>
@@ -13306,57 +13707,7 @@
         <w:rPr>
           <w:lang w:val="pt-PT"/>
         </w:rPr>
-        <w:t xml:space="preserve"> Relativamente às</w:t>
-      </w:r>
-      <w:r>
-        <w:rPr>
-          <w:lang w:val="pt-PT"/>
-        </w:rPr>
-        <w:t xml:space="preserve"> cores, elegemos seis cores, sendo elas, laranja</w:t>
-      </w:r>
-      <w:r>
-        <w:rPr>
-          <w:lang w:val="pt-PT"/>
-        </w:rPr>
-        <w:t xml:space="preserve"> escuro</w:t>
-      </w:r>
-      <w:r>
-        <w:rPr>
-          <w:lang w:val="pt-PT"/>
-        </w:rPr>
-        <w:t>,</w:t>
-      </w:r>
-      <w:r>
-        <w:rPr>
-          <w:lang w:val="pt-PT"/>
-        </w:rPr>
-        <w:t xml:space="preserve"> laranja claro, laranja a</w:t>
-      </w:r>
-      <w:bookmarkStart w:id="44" w:name="_GoBack"/>
-      <w:bookmarkEnd w:id="44"/>
-      <w:r>
-        <w:rPr>
-          <w:lang w:val="pt-PT"/>
-        </w:rPr>
-        <w:t>vermelhado,</w:t>
-      </w:r>
-      <w:r>
-        <w:rPr>
-          <w:lang w:val="pt-PT"/>
-        </w:rPr>
-        <w:t xml:space="preserve"> roxo, amarelo</w:t>
-      </w:r>
-      <w:r>
-        <w:rPr>
-          <w:lang w:val="pt-PT"/>
-        </w:rPr>
-        <w:t xml:space="preserve"> e</w:t>
-      </w:r>
-      <w:r>
-        <w:rPr>
-          <w:lang w:val="pt-PT"/>
-        </w:rPr>
-        <w:t xml:space="preserve"> vermelho.</w:t>
+        <w:t xml:space="preserve"> Relativamente às cores, elegemos seis cores, sendo elas, laranja escuro, laranja claro, laranja avermelhado, roxo, amarelo e vermelho.</w:t>
       </w:r>
     </w:p>
     <w:p>
@@ -14213,22 +14564,22 @@
           <w:u w:val="single"/>
         </w:rPr>
       </w:pPr>
-      <w:bookmarkStart w:id="45" w:name="_Toc46052793"/>
-      <w:bookmarkStart w:id="46" w:name="_Toc471982771"/>
+      <w:bookmarkStart w:id="48" w:name="_Toc46052793"/>
+      <w:bookmarkStart w:id="49" w:name="_Toc471986886"/>
       <w:r>
         <w:rPr>
           <w:rFonts w:ascii="Times New Roman" w:hAnsi="Times New Roman" w:cs="Times New Roman"/>
         </w:rPr>
         <w:t>Conclus</w:t>
       </w:r>
-      <w:bookmarkEnd w:id="45"/>
+      <w:bookmarkEnd w:id="48"/>
       <w:r>
         <w:rPr>
           <w:rFonts w:ascii="Times New Roman" w:hAnsi="Times New Roman" w:cs="Times New Roman"/>
         </w:rPr>
         <w:t>ão</w:t>
       </w:r>
-      <w:bookmarkEnd w:id="46"/>
+      <w:bookmarkEnd w:id="49"/>
     </w:p>
     <w:p>
       <w:pPr>
@@ -14724,8 +15075,8 @@
           <w:rFonts w:ascii="Times New Roman" w:hAnsi="Times New Roman" w:cs="Times New Roman"/>
         </w:rPr>
       </w:pPr>
-      <w:bookmarkStart w:id="47" w:name="_Toc454354033"/>
-      <w:bookmarkStart w:id="48" w:name="_Toc471982772"/>
+      <w:bookmarkStart w:id="50" w:name="_Toc454354033"/>
+      <w:bookmarkStart w:id="51" w:name="_Toc471986887"/>
       <w:r>
         <w:rPr>
           <w:rFonts w:ascii="Times New Roman" w:hAnsi="Times New Roman" w:cs="Times New Roman"/>
@@ -14738,8 +15089,8 @@
         </w:rPr>
         <w:t>tivos realizados</w:t>
       </w:r>
-      <w:bookmarkEnd w:id="47"/>
-      <w:bookmarkEnd w:id="48"/>
+      <w:bookmarkEnd w:id="50"/>
+      <w:bookmarkEnd w:id="51"/>
     </w:p>
     <w:p>
       <w:pPr>
@@ -14998,8 +15349,8 @@
           <w:rFonts w:ascii="Times New Roman" w:hAnsi="Times New Roman" w:cs="Times New Roman"/>
         </w:rPr>
       </w:pPr>
-      <w:bookmarkStart w:id="49" w:name="_Toc454354034"/>
-      <w:bookmarkStart w:id="50" w:name="_Toc471982773"/>
+      <w:bookmarkStart w:id="52" w:name="_Toc454354034"/>
+      <w:bookmarkStart w:id="53" w:name="_Toc471986888"/>
       <w:r>
         <w:rPr>
           <w:rFonts w:ascii="Times New Roman" w:hAnsi="Times New Roman" w:cs="Times New Roman"/>
@@ -15018,8 +15369,8 @@
         </w:rPr>
         <w:t xml:space="preserve"> trabalho futuro</w:t>
       </w:r>
-      <w:bookmarkEnd w:id="49"/>
-      <w:bookmarkEnd w:id="50"/>
+      <w:bookmarkEnd w:id="52"/>
+      <w:bookmarkEnd w:id="53"/>
     </w:p>
     <w:p>
       <w:pPr>
@@ -15297,18 +15648,18 @@
           <w:rFonts w:ascii="Times New Roman" w:hAnsi="Times New Roman" w:cs="Times New Roman"/>
         </w:rPr>
       </w:pPr>
-      <w:bookmarkStart w:id="51" w:name="_Toc46052794"/>
-      <w:bookmarkStart w:id="52" w:name="_Toc454354035"/>
-      <w:bookmarkStart w:id="53" w:name="_Toc471982774"/>
+      <w:bookmarkStart w:id="54" w:name="_Toc46052794"/>
+      <w:bookmarkStart w:id="55" w:name="_Toc454354035"/>
+      <w:bookmarkStart w:id="56" w:name="_Toc471986889"/>
       <w:r>
         <w:rPr>
           <w:rFonts w:ascii="Times New Roman" w:hAnsi="Times New Roman" w:cs="Times New Roman"/>
         </w:rPr>
         <w:t>Apreciação final</w:t>
       </w:r>
-      <w:bookmarkEnd w:id="51"/>
-      <w:bookmarkEnd w:id="52"/>
-      <w:bookmarkEnd w:id="53"/>
+      <w:bookmarkEnd w:id="54"/>
+      <w:bookmarkEnd w:id="55"/>
+      <w:bookmarkEnd w:id="56"/>
     </w:p>
     <w:p>
       <w:pPr>
@@ -15423,7 +15774,7 @@
         </w:rPr>
         <w:t xml:space="preserve"> devido </w:t>
       </w:r>
-      <w:bookmarkStart w:id="54" w:name="_Toc46052795"/>
+      <w:bookmarkStart w:id="57" w:name="_Toc46052795"/>
       <w:r>
         <w:rPr>
           <w:lang w:val="pt-PT"/>
@@ -15488,7 +15839,7 @@
           <w:rFonts w:ascii="Times New Roman" w:hAnsi="Times New Roman" w:cs="Times New Roman"/>
         </w:rPr>
       </w:pPr>
-      <w:bookmarkStart w:id="55" w:name="_Toc471982775"/>
+      <w:bookmarkStart w:id="58" w:name="_Toc471986890"/>
       <w:r>
         <w:rPr>
           <w:rFonts w:ascii="Times New Roman" w:hAnsi="Times New Roman" w:cs="Times New Roman"/>
@@ -15496,10 +15847,10 @@
         <w:lastRenderedPageBreak/>
         <w:t>Anexos</w:t>
       </w:r>
-      <w:bookmarkEnd w:id="55"/>
-    </w:p>
-    <w:bookmarkEnd w:id="20"/>
-    <w:bookmarkEnd w:id="54"/>
+      <w:bookmarkEnd w:id="58"/>
+    </w:p>
+    <w:bookmarkEnd w:id="19"/>
+    <w:bookmarkEnd w:id="57"/>
     <w:p>
       <w:pPr>
         <w:rPr>
@@ -15507,9 +15858,1137 @@
           <w:lang w:val="pt-PT"/>
         </w:rPr>
       </w:pPr>
+      <w:r>
+        <w:rPr>
+          <w:noProof/>
+        </w:rPr>
+        <w:pict w14:anchorId="6D914E7E">
+          <v:shape id="_x0000_s1037" type="#_x0000_t75" style="position:absolute;left:0;text-align:left;margin-left:158.65pt;margin-top:7.05pt;width:96.7pt;height:171.9pt;z-index:-251640832;mso-position-horizontal-relative:text;mso-position-vertical-relative:text;mso-width-relative:page;mso-height-relative:page" wrapcoords="-41 0 -41 21577 21600 21577 21600 0 -41 0">
+            <v:imagedata r:id="rId18" o:title="Television"/>
+            <w10:wrap type="tight"/>
+          </v:shape>
+        </w:pict>
+      </w:r>
+      <w:r>
+        <w:rPr>
+          <w:noProof/>
+        </w:rPr>
+        <w:pict w14:anchorId="507A2090">
+          <v:shape id="_x0000_s1036" type="#_x0000_t75" style="position:absolute;left:0;text-align:left;margin-left:-.75pt;margin-top:4.75pt;width:96.7pt;height:171.9pt;z-index:-251642880;mso-position-horizontal-relative:text;mso-position-vertical-relative:text;mso-width-relative:page;mso-height-relative:page" wrapcoords="-41 0 -41 21577 21600 21577 21600 0 -41 0">
+            <v:imagedata r:id="rId19" o:title="Menu"/>
+            <w10:wrap type="tight"/>
+          </v:shape>
+        </w:pict>
+      </w:r>
+      <w:r>
+        <w:rPr>
+          <w:noProof/>
+        </w:rPr>
+        <w:pict w14:anchorId="7610AC2D">
+          <v:shape id="_x0000_s1050" type="#_x0000_t75" style="position:absolute;left:0;text-align:left;margin-left:.8pt;margin-top:247.65pt;width:98pt;height:174.2pt;z-index:-251614208;mso-position-horizontal-relative:text;mso-position-vertical-relative:text;mso-width-relative:page;mso-height-relative:page" wrapcoords="-41 0 -41 21577 21600 21577 21600 0 -41 0">
+            <v:imagedata r:id="rId20" o:title="Illumination"/>
+            <w10:wrap type="tight"/>
+          </v:shape>
+        </w:pict>
+      </w:r>
+      <w:r>
+        <w:rPr>
+          <w:noProof/>
+        </w:rPr>
+        <w:pict w14:anchorId="73FB5D97">
+          <v:shape id="_x0000_s1048" type="#_x0000_t75" style="position:absolute;left:0;text-align:left;margin-left:289.3pt;margin-top:247.65pt;width:100.45pt;height:178.6pt;z-index:-251618304;mso-position-horizontal-relative:text;mso-position-vertical-relative:text;mso-width-relative:page;mso-height-relative:page" wrapcoords="-41 0 -41 21577 21600 21577 21600 0 -41 0">
+            <v:imagedata r:id="rId21" o:title="Audio"/>
+            <w10:wrap type="tight"/>
+          </v:shape>
+        </w:pict>
+      </w:r>
+      <w:r>
+        <w:rPr>
+          <w:noProof/>
+        </w:rPr>
+        <w:pict w14:anchorId="2D70F40F">
+          <v:shape id="_x0000_s1040" type="#_x0000_t75" style="position:absolute;left:0;text-align:left;margin-left:294.75pt;margin-top:7.05pt;width:96.1pt;height:170.85pt;z-index:-251634688;mso-position-horizontal-relative:text;mso-position-vertical-relative:text;mso-width-relative:page;mso-height-relative:page" wrapcoords="-41 0 -41 21577 21600 21577 21600 0 -41 0">
+            <v:imagedata r:id="rId22" o:title="Recordings"/>
+            <w10:wrap type="tight"/>
+          </v:shape>
+        </w:pict>
+      </w:r>
+    </w:p>
+    <w:p>
+      <w:pPr>
+        <w:rPr>
+          <w:color w:val="FF0000"/>
+          <w:lang w:val="pt-PT"/>
+        </w:rPr>
+      </w:pPr>
+    </w:p>
+    <w:p>
+      <w:pPr>
+        <w:rPr>
+          <w:color w:val="FF0000"/>
+          <w:lang w:val="pt-PT"/>
+        </w:rPr>
+      </w:pPr>
+    </w:p>
+    <w:p>
+      <w:pPr>
+        <w:rPr>
+          <w:color w:val="FF0000"/>
+          <w:lang w:val="pt-PT"/>
+        </w:rPr>
+      </w:pPr>
+    </w:p>
+    <w:p>
+      <w:pPr>
+        <w:rPr>
+          <w:color w:val="FF0000"/>
+          <w:lang w:val="pt-PT"/>
+        </w:rPr>
+      </w:pPr>
+    </w:p>
+    <w:p>
+      <w:pPr>
+        <w:rPr>
+          <w:color w:val="FF0000"/>
+          <w:lang w:val="pt-PT"/>
+        </w:rPr>
+      </w:pPr>
+    </w:p>
+    <w:p>
+      <w:pPr>
+        <w:rPr>
+          <w:color w:val="FF0000"/>
+          <w:lang w:val="pt-PT"/>
+        </w:rPr>
+      </w:pPr>
+    </w:p>
+    <w:p>
+      <w:pPr>
+        <w:pStyle w:val="Legenda"/>
+        <w:jc w:val="both"/>
+        <w:outlineLvl w:val="2"/>
+        <w:rPr>
+          <w:i w:val="0"/>
+          <w:lang w:val="en-US"/>
+        </w:rPr>
+      </w:pPr>
+      <w:r>
+        <w:rPr>
+          <w:i w:val="0"/>
+          <w:lang w:val="en-US"/>
+        </w:rPr>
+        <w:t xml:space="preserve">    </w:t>
+      </w:r>
+      <w:bookmarkStart w:id="59" w:name="_Toc471986891"/>
+      <w:r>
+        <w:rPr>
+          <w:i w:val="0"/>
+          <w:lang w:val="en-US"/>
+        </w:rPr>
+        <w:t xml:space="preserve">Fig. 1 Menu    </w:t>
+      </w:r>
+      <w:r>
+        <w:rPr>
+          <w:i w:val="0"/>
+          <w:lang w:val="en-US"/>
+        </w:rPr>
+        <w:tab/>
+      </w:r>
+      <w:r>
+        <w:rPr>
+          <w:i w:val="0"/>
+          <w:lang w:val="en-US"/>
+        </w:rPr>
+        <w:tab/>
+      </w:r>
+      <w:r>
+        <w:rPr>
+          <w:i w:val="0"/>
+          <w:lang w:val="en-US"/>
+        </w:rPr>
+        <w:t xml:space="preserve">        </w:t>
+      </w:r>
+      <w:r>
+        <w:rPr>
+          <w:i w:val="0"/>
+          <w:lang w:val="en-US"/>
+        </w:rPr>
+        <w:t>Fig. 2 Televi</w:t>
+      </w:r>
+      <w:r>
+        <w:rPr>
+          <w:i w:val="0"/>
+          <w:lang w:val="en-US"/>
+        </w:rPr>
+        <w:t>si</w:t>
+      </w:r>
+      <w:r>
+        <w:rPr>
+          <w:i w:val="0"/>
+          <w:lang w:val="en-US"/>
+        </w:rPr>
+        <w:t xml:space="preserve">on     </w:t>
+      </w:r>
+      <w:r>
+        <w:rPr>
+          <w:i w:val="0"/>
+          <w:lang w:val="en-US"/>
+        </w:rPr>
+        <w:tab/>
+      </w:r>
+      <w:r>
+        <w:rPr>
+          <w:i w:val="0"/>
+          <w:lang w:val="en-US"/>
+        </w:rPr>
+        <w:t xml:space="preserve">    </w:t>
+      </w:r>
+      <w:r>
+        <w:rPr>
+          <w:i w:val="0"/>
+          <w:lang w:val="en-US"/>
+        </w:rPr>
+        <w:t xml:space="preserve">Fig. 3 </w:t>
+      </w:r>
+      <w:r>
+        <w:rPr>
+          <w:i w:val="0"/>
+          <w:lang w:val="en-US"/>
+        </w:rPr>
+        <w:t>Recordings</w:t>
+      </w:r>
+      <w:bookmarkEnd w:id="59"/>
+    </w:p>
+    <w:p>
+      <w:pPr>
+        <w:pStyle w:val="Legenda"/>
+        <w:jc w:val="both"/>
+        <w:outlineLvl w:val="2"/>
+        <w:rPr>
+          <w:i w:val="0"/>
+          <w:lang w:val="en-US"/>
+        </w:rPr>
+      </w:pPr>
+    </w:p>
+    <w:p>
+      <w:pPr>
+        <w:rPr>
+          <w:color w:val="FF0000"/>
+          <w:lang w:val="en-US"/>
+        </w:rPr>
+      </w:pPr>
+      <w:r>
+        <w:rPr>
+          <w:noProof/>
+        </w:rPr>
+        <w:pict w14:anchorId="767DF402">
+          <v:shape id="_x0000_s1044" type="#_x0000_t75" style="position:absolute;left:0;text-align:left;margin-left:50.85pt;margin-top:7.35pt;width:96.8pt;height:172.05pt;z-index:-251626496;mso-position-horizontal-relative:text;mso-position-vertical-relative:text;mso-width-relative:page;mso-height-relative:page" wrapcoords="-41 0 -41 21577 21600 21577 21600 0 -41 0">
+            <v:imagedata r:id="rId23" o:title="AC"/>
+            <w10:wrap type="tight"/>
+          </v:shape>
+        </w:pict>
+      </w:r>
+    </w:p>
+    <w:p>
+      <w:pPr>
+        <w:rPr>
+          <w:color w:val="FF0000"/>
+          <w:lang w:val="en-US"/>
+        </w:rPr>
+      </w:pPr>
+    </w:p>
+    <w:p>
+      <w:pPr>
+        <w:rPr>
+          <w:color w:val="FF0000"/>
+          <w:lang w:val="en-US"/>
+        </w:rPr>
+      </w:pPr>
+    </w:p>
+    <w:p>
+      <w:pPr>
+        <w:rPr>
+          <w:color w:val="FF0000"/>
+          <w:lang w:val="en-US"/>
+        </w:rPr>
+      </w:pPr>
+    </w:p>
+    <w:p>
+      <w:pPr>
+        <w:rPr>
+          <w:color w:val="FF0000"/>
+          <w:lang w:val="en-US"/>
+        </w:rPr>
+      </w:pPr>
+    </w:p>
+    <w:p>
+      <w:pPr>
+        <w:rPr>
+          <w:color w:val="FF0000"/>
+          <w:lang w:val="en-US"/>
+        </w:rPr>
+      </w:pPr>
+    </w:p>
+    <w:p>
+      <w:pPr>
+        <w:rPr>
+          <w:color w:val="FF0000"/>
+          <w:lang w:val="en-US"/>
+        </w:rPr>
+      </w:pPr>
+    </w:p>
+    <w:p>
+      <w:pPr>
+        <w:pStyle w:val="Legenda"/>
+        <w:jc w:val="both"/>
+        <w:outlineLvl w:val="2"/>
+        <w:rPr>
+          <w:i w:val="0"/>
+          <w:lang w:val="en-US"/>
+        </w:rPr>
+      </w:pPr>
+      <w:r>
+        <w:rPr>
+          <w:noProof/>
+        </w:rPr>
+        <w:pict w14:anchorId="41AD4230">
+          <v:shape id="_x0000_s1052" type="#_x0000_t75" style="position:absolute;left:0;text-align:left;margin-left:290.95pt;margin-top:26.9pt;width:98.8pt;height:175.65pt;z-index:-251610112;mso-position-horizontal-relative:text;mso-position-vertical-relative:text;mso-width-relative:page;mso-height-relative:page" wrapcoords="-41 0 -41 21577 21600 21577 21600 0 -41 0">
+            <v:imagedata r:id="rId24" o:title="Doors"/>
+            <w10:wrap type="tight"/>
+          </v:shape>
+        </w:pict>
+      </w:r>
+      <w:r>
+        <w:rPr>
+          <w:i w:val="0"/>
+          <w:lang w:val="en-US"/>
+        </w:rPr>
+        <w:t xml:space="preserve">    Fig. 4</w:t>
+      </w:r>
+      <w:r>
+        <w:rPr>
+          <w:i w:val="0"/>
+          <w:lang w:val="en-US"/>
+        </w:rPr>
+        <w:t xml:space="preserve"> </w:t>
+      </w:r>
+      <w:proofErr w:type="spellStart"/>
+      <w:r>
+        <w:rPr>
+          <w:i w:val="0"/>
+          <w:lang w:val="en-US"/>
+        </w:rPr>
+        <w:t>Ligths</w:t>
+      </w:r>
+      <w:proofErr w:type="spellEnd"/>
+      <w:r>
+        <w:rPr>
+          <w:i w:val="0"/>
+          <w:lang w:val="en-US"/>
+        </w:rPr>
+        <w:t xml:space="preserve">    </w:t>
+      </w:r>
+      <w:r>
+        <w:rPr>
+          <w:i w:val="0"/>
+          <w:lang w:val="en-US"/>
+        </w:rPr>
+        <w:tab/>
+      </w:r>
+      <w:r>
+        <w:rPr>
+          <w:i w:val="0"/>
+          <w:lang w:val="en-US"/>
+        </w:rPr>
+        <w:tab/>
+      </w:r>
+      <w:r>
+        <w:rPr>
+          <w:i w:val="0"/>
+          <w:lang w:val="en-US"/>
+        </w:rPr>
+        <w:t xml:space="preserve">   Fig. 5</w:t>
+      </w:r>
+      <w:r>
+        <w:rPr>
+          <w:i w:val="0"/>
+          <w:lang w:val="en-US"/>
+        </w:rPr>
+        <w:t xml:space="preserve"> </w:t>
+      </w:r>
+      <w:r>
+        <w:rPr>
+          <w:i w:val="0"/>
+          <w:lang w:val="en-US"/>
+        </w:rPr>
+        <w:t>Air Conditioner</w:t>
+      </w:r>
+      <w:r>
+        <w:rPr>
+          <w:i w:val="0"/>
+          <w:lang w:val="en-US"/>
+        </w:rPr>
+        <w:t xml:space="preserve">     </w:t>
+      </w:r>
+      <w:r>
+        <w:rPr>
+          <w:i w:val="0"/>
+          <w:lang w:val="en-US"/>
+        </w:rPr>
+        <w:tab/>
+      </w:r>
+      <w:r>
+        <w:rPr>
+          <w:i w:val="0"/>
+          <w:lang w:val="en-US"/>
+        </w:rPr>
+        <w:t xml:space="preserve">   </w:t>
+      </w:r>
+      <w:r>
+        <w:rPr>
+          <w:i w:val="0"/>
+          <w:lang w:val="en-US"/>
+        </w:rPr>
+        <w:t xml:space="preserve">  </w:t>
+      </w:r>
+      <w:r>
+        <w:rPr>
+          <w:i w:val="0"/>
+          <w:lang w:val="en-US"/>
+        </w:rPr>
+        <w:t xml:space="preserve"> </w:t>
+      </w:r>
+      <w:r>
+        <w:rPr>
+          <w:i w:val="0"/>
+          <w:lang w:val="en-US"/>
+        </w:rPr>
+        <w:t>Fig.</w:t>
+      </w:r>
+      <w:r>
+        <w:rPr>
+          <w:i w:val="0"/>
+          <w:lang w:val="en-US"/>
+        </w:rPr>
+        <w:t>6</w:t>
+      </w:r>
+      <w:r>
+        <w:rPr>
+          <w:i w:val="0"/>
+          <w:lang w:val="en-US"/>
+        </w:rPr>
+        <w:t xml:space="preserve"> </w:t>
+      </w:r>
+      <w:r>
+        <w:rPr>
+          <w:i w:val="0"/>
+          <w:lang w:val="en-US"/>
+        </w:rPr>
+        <w:t>Audio</w:t>
+      </w:r>
+    </w:p>
+    <w:p>
+      <w:pPr>
+        <w:rPr>
+          <w:color w:val="FF0000"/>
+          <w:lang w:val="en-US"/>
+        </w:rPr>
+      </w:pPr>
+      <w:r>
+        <w:rPr>
+          <w:noProof/>
+        </w:rPr>
+        <w:pict w14:anchorId="7FB08A3C">
+          <v:shape id="_x0000_s1047" type="#_x0000_t75" style="position:absolute;left:0;text-align:left;margin-left:158.65pt;margin-top:2.5pt;width:96.8pt;height:172.05pt;z-index:-251620352;mso-position-horizontal-relative:text;mso-position-vertical-relative:text;mso-width-relative:page;mso-height-relative:page" wrapcoords="-41 0 -41 21577 21600 21577 21600 0 -41 0">
+            <v:imagedata r:id="rId25" o:title="Alarms"/>
+            <w10:wrap type="tight"/>
+          </v:shape>
+        </w:pict>
+      </w:r>
+      <w:r>
+        <w:rPr>
+          <w:noProof/>
+        </w:rPr>
+        <w:pict w14:anchorId="4DDBAD2A">
+          <v:shape id="_x0000_s1049" type="#_x0000_t75" style="position:absolute;left:0;text-align:left;margin-left:-.75pt;margin-top:2.5pt;width:96.7pt;height:171.9pt;z-index:-251616256;mso-position-horizontal-relative:text;mso-position-vertical-relative:text;mso-width-relative:page;mso-height-relative:page" wrapcoords="-41 0 -41 21577 21600 21577 21600 0 -41 0">
+            <v:imagedata r:id="rId26" o:title="Blinds"/>
+            <w10:wrap type="tight"/>
+          </v:shape>
+        </w:pict>
+      </w:r>
+    </w:p>
+    <w:p>
+      <w:pPr>
+        <w:rPr>
+          <w:color w:val="FF0000"/>
+          <w:lang w:val="en-US"/>
+        </w:rPr>
+      </w:pPr>
+    </w:p>
+    <w:p>
+      <w:pPr>
+        <w:rPr>
+          <w:color w:val="FF0000"/>
+          <w:lang w:val="en-US"/>
+        </w:rPr>
+      </w:pPr>
+    </w:p>
+    <w:p>
+      <w:pPr>
+        <w:rPr>
+          <w:color w:val="FF0000"/>
+          <w:lang w:val="en-US"/>
+        </w:rPr>
+      </w:pPr>
+    </w:p>
+    <w:p>
+      <w:pPr>
+        <w:rPr>
+          <w:color w:val="FF0000"/>
+          <w:lang w:val="en-US"/>
+        </w:rPr>
+      </w:pPr>
+    </w:p>
+    <w:p>
+      <w:pPr>
+        <w:rPr>
+          <w:color w:val="FF0000"/>
+          <w:lang w:val="en-US"/>
+        </w:rPr>
+      </w:pPr>
+    </w:p>
+    <w:p>
+      <w:pPr>
+        <w:rPr>
+          <w:color w:val="FF0000"/>
+          <w:lang w:val="en-US"/>
+        </w:rPr>
+      </w:pPr>
+    </w:p>
+    <w:p>
+      <w:pPr>
+        <w:pStyle w:val="Legenda"/>
+        <w:jc w:val="both"/>
+        <w:outlineLvl w:val="2"/>
+        <w:rPr>
+          <w:i w:val="0"/>
+          <w:lang w:val="en-US"/>
+        </w:rPr>
+      </w:pPr>
+      <w:r>
+        <w:rPr>
+          <w:i w:val="0"/>
+          <w:lang w:val="en-US"/>
+        </w:rPr>
+        <w:t xml:space="preserve">    Fig. 7</w:t>
+      </w:r>
+      <w:r>
+        <w:rPr>
+          <w:i w:val="0"/>
+          <w:lang w:val="en-US"/>
+        </w:rPr>
+        <w:t xml:space="preserve"> </w:t>
+      </w:r>
+      <w:r>
+        <w:rPr>
+          <w:i w:val="0"/>
+          <w:lang w:val="en-US"/>
+        </w:rPr>
+        <w:t>Blinds</w:t>
+      </w:r>
+      <w:r>
+        <w:rPr>
+          <w:i w:val="0"/>
+          <w:lang w:val="en-US"/>
+        </w:rPr>
+        <w:t xml:space="preserve">    </w:t>
+      </w:r>
+      <w:r>
+        <w:rPr>
+          <w:i w:val="0"/>
+          <w:lang w:val="en-US"/>
+        </w:rPr>
+        <w:tab/>
+      </w:r>
+      <w:r>
+        <w:rPr>
+          <w:i w:val="0"/>
+          <w:lang w:val="en-US"/>
+        </w:rPr>
+        <w:tab/>
+      </w:r>
+      <w:r>
+        <w:rPr>
+          <w:i w:val="0"/>
+          <w:lang w:val="en-US"/>
+        </w:rPr>
+        <w:t xml:space="preserve">        </w:t>
+      </w:r>
+      <w:r>
+        <w:rPr>
+          <w:i w:val="0"/>
+          <w:lang w:val="en-US"/>
+        </w:rPr>
+        <w:t>Fig. 8</w:t>
+      </w:r>
+      <w:r>
+        <w:rPr>
+          <w:i w:val="0"/>
+          <w:lang w:val="en-US"/>
+        </w:rPr>
+        <w:t xml:space="preserve"> </w:t>
+      </w:r>
+      <w:r>
+        <w:rPr>
+          <w:i w:val="0"/>
+          <w:lang w:val="en-US"/>
+        </w:rPr>
+        <w:t>Alarms</w:t>
+      </w:r>
+      <w:r>
+        <w:rPr>
+          <w:i w:val="0"/>
+          <w:lang w:val="en-US"/>
+        </w:rPr>
+        <w:t xml:space="preserve">     </w:t>
+      </w:r>
+      <w:r>
+        <w:rPr>
+          <w:i w:val="0"/>
+          <w:lang w:val="en-US"/>
+        </w:rPr>
+        <w:tab/>
+      </w:r>
+      <w:r>
+        <w:rPr>
+          <w:i w:val="0"/>
+          <w:lang w:val="en-US"/>
+        </w:rPr>
+        <w:t xml:space="preserve">    </w:t>
+      </w:r>
+      <w:r>
+        <w:rPr>
+          <w:i w:val="0"/>
+          <w:lang w:val="en-US"/>
+        </w:rPr>
+        <w:tab/>
+        <w:t xml:space="preserve">       Fig. 9</w:t>
+      </w:r>
+      <w:r>
+        <w:rPr>
+          <w:i w:val="0"/>
+          <w:lang w:val="en-US"/>
+        </w:rPr>
+        <w:t xml:space="preserve"> </w:t>
+      </w:r>
+      <w:r>
+        <w:rPr>
+          <w:i w:val="0"/>
+          <w:lang w:val="en-US"/>
+        </w:rPr>
+        <w:t>Doors</w:t>
+      </w:r>
+    </w:p>
+    <w:p>
+      <w:pPr>
+        <w:rPr>
+          <w:color w:val="FF0000"/>
+          <w:lang w:val="en-US"/>
+        </w:rPr>
+      </w:pPr>
+    </w:p>
+    <w:p>
+      <w:pPr>
+        <w:rPr>
+          <w:color w:val="FF0000"/>
+          <w:lang w:val="en-US"/>
+        </w:rPr>
+      </w:pPr>
+    </w:p>
+    <w:p>
+      <w:pPr>
+        <w:rPr>
+          <w:color w:val="FF0000"/>
+          <w:lang w:val="en-US"/>
+        </w:rPr>
+      </w:pPr>
+      <w:r>
+        <w:rPr>
+          <w:noProof/>
+        </w:rPr>
+        <w:pict w14:anchorId="61128856">
+          <v:shape id="_x0000_s1046" type="#_x0000_t75" style="position:absolute;left:0;text-align:left;margin-left:319.55pt;margin-top:.1pt;width:96.4pt;height:171.35pt;z-index:-251622400;mso-position-horizontal-relative:text;mso-position-vertical-relative:text;mso-width-relative:page;mso-height-relative:page" wrapcoords="-41 0 -41 21577 21600 21577 21600 0 -41 0">
+            <v:imagedata r:id="rId27" o:title="ADD_TV"/>
+            <w10:wrap type="tight"/>
+          </v:shape>
+        </w:pict>
+      </w:r>
+      <w:r>
+        <w:rPr>
+          <w:noProof/>
+        </w:rPr>
+        <w:pict w14:anchorId="1772BA6B">
+          <v:shape id="_x0000_s1051" type="#_x0000_t75" style="position:absolute;left:0;text-align:left;margin-left:155.45pt;margin-top:.1pt;width:98.8pt;height:175.65pt;z-index:-251612160;mso-position-horizontal-relative:text;mso-position-vertical-relative:text;mso-width-relative:page;mso-height-relative:page" wrapcoords="-41 0 -41 21577 21600 21577 21600 0 -41 0">
+            <v:imagedata r:id="rId28" o:title="Manage - add"/>
+            <w10:wrap type="tight"/>
+          </v:shape>
+        </w:pict>
+      </w:r>
+      <w:r>
+        <w:rPr>
+          <w:noProof/>
+        </w:rPr>
+        <w:pict w14:anchorId="28B541DF">
+          <v:shape id="_x0000_s1038" type="#_x0000_t75" style="position:absolute;left:0;text-align:left;margin-left:-.2pt;margin-top:.1pt;width:97.85pt;height:173.95pt;z-index:-251638784;mso-position-horizontal-relative:text;mso-position-vertical-relative:text;mso-width-relative:page;mso-height-relative:page" wrapcoords="-41 0 -41 21577 21600 21577 21600 0 -41 0">
+            <v:imagedata r:id="rId29" o:title="Manage"/>
+            <w10:wrap type="tight"/>
+          </v:shape>
+        </w:pict>
+      </w:r>
+    </w:p>
+    <w:p>
+      <w:pPr>
+        <w:rPr>
+          <w:color w:val="FF0000"/>
+          <w:lang w:val="en-US"/>
+        </w:rPr>
+      </w:pPr>
+    </w:p>
+    <w:p>
+      <w:pPr>
+        <w:rPr>
+          <w:color w:val="FF0000"/>
+          <w:lang w:val="en-US"/>
+        </w:rPr>
+      </w:pPr>
+    </w:p>
+    <w:p>
+      <w:pPr>
+        <w:rPr>
+          <w:color w:val="FF0000"/>
+          <w:lang w:val="en-US"/>
+        </w:rPr>
+      </w:pPr>
+    </w:p>
+    <w:p>
+      <w:pPr>
+        <w:rPr>
+          <w:color w:val="FF0000"/>
+          <w:lang w:val="en-US"/>
+        </w:rPr>
+      </w:pPr>
+    </w:p>
+    <w:p>
+      <w:pPr>
+        <w:rPr>
+          <w:color w:val="FF0000"/>
+          <w:lang w:val="en-US"/>
+        </w:rPr>
+      </w:pPr>
+    </w:p>
+    <w:p>
+      <w:pPr>
+        <w:rPr>
+          <w:color w:val="FF0000"/>
+          <w:lang w:val="en-US"/>
+        </w:rPr>
+      </w:pPr>
+    </w:p>
+    <w:p>
+      <w:pPr>
+        <w:pStyle w:val="Legenda"/>
+        <w:jc w:val="both"/>
+        <w:outlineLvl w:val="2"/>
+        <w:rPr>
+          <w:i w:val="0"/>
+          <w:lang w:val="en-US"/>
+        </w:rPr>
+      </w:pPr>
+      <w:r>
+        <w:rPr>
+          <w:i w:val="0"/>
+          <w:lang w:val="en-US"/>
+        </w:rPr>
+        <w:t xml:space="preserve">    Fig. 10</w:t>
+      </w:r>
+      <w:r>
+        <w:rPr>
+          <w:i w:val="0"/>
+          <w:lang w:val="en-US"/>
+        </w:rPr>
+        <w:t xml:space="preserve"> </w:t>
+      </w:r>
+      <w:r>
+        <w:rPr>
+          <w:i w:val="0"/>
+          <w:lang w:val="en-US"/>
+        </w:rPr>
+        <w:t>Manage</w:t>
+      </w:r>
+      <w:r>
+        <w:rPr>
+          <w:i w:val="0"/>
+          <w:lang w:val="en-US"/>
+        </w:rPr>
+        <w:t xml:space="preserve">    </w:t>
+      </w:r>
+      <w:r>
+        <w:rPr>
+          <w:i w:val="0"/>
+          <w:lang w:val="en-US"/>
+        </w:rPr>
+        <w:tab/>
+      </w:r>
+      <w:r>
+        <w:rPr>
+          <w:i w:val="0"/>
+          <w:lang w:val="en-US"/>
+        </w:rPr>
+        <w:tab/>
+      </w:r>
+      <w:r>
+        <w:rPr>
+          <w:i w:val="0"/>
+          <w:lang w:val="en-US"/>
+        </w:rPr>
+        <w:t xml:space="preserve">        </w:t>
+      </w:r>
+      <w:r>
+        <w:rPr>
+          <w:i w:val="0"/>
+          <w:lang w:val="en-US"/>
+        </w:rPr>
+        <w:t>Fig. 11</w:t>
+      </w:r>
+      <w:r>
+        <w:rPr>
+          <w:i w:val="0"/>
+          <w:lang w:val="en-US"/>
+        </w:rPr>
+        <w:t xml:space="preserve"> </w:t>
+      </w:r>
+      <w:r>
+        <w:rPr>
+          <w:i w:val="0"/>
+          <w:lang w:val="en-US"/>
+        </w:rPr>
+        <w:t>Add</w:t>
+      </w:r>
+      <w:r>
+        <w:rPr>
+          <w:i w:val="0"/>
+          <w:lang w:val="en-US"/>
+        </w:rPr>
+        <w:t xml:space="preserve">     </w:t>
+      </w:r>
+      <w:r>
+        <w:rPr>
+          <w:i w:val="0"/>
+          <w:lang w:val="en-US"/>
+        </w:rPr>
+        <w:tab/>
+      </w:r>
+      <w:r>
+        <w:rPr>
+          <w:i w:val="0"/>
+          <w:lang w:val="en-US"/>
+        </w:rPr>
+        <w:t xml:space="preserve">    </w:t>
+      </w:r>
+      <w:r>
+        <w:rPr>
+          <w:i w:val="0"/>
+          <w:lang w:val="en-US"/>
+        </w:rPr>
+        <w:tab/>
+      </w:r>
+      <w:r>
+        <w:rPr>
+          <w:i w:val="0"/>
+          <w:lang w:val="en-US"/>
+        </w:rPr>
+        <w:tab/>
+        <w:t>Fig. 12</w:t>
+      </w:r>
+      <w:r>
+        <w:rPr>
+          <w:i w:val="0"/>
+          <w:lang w:val="en-US"/>
+        </w:rPr>
+        <w:t xml:space="preserve"> </w:t>
+      </w:r>
+      <w:r>
+        <w:rPr>
+          <w:i w:val="0"/>
+          <w:lang w:val="en-US"/>
+        </w:rPr>
+        <w:t xml:space="preserve">Add </w:t>
+      </w:r>
+      <w:proofErr w:type="spellStart"/>
+      <w:r>
+        <w:rPr>
+          <w:i w:val="0"/>
+          <w:lang w:val="en-US"/>
+        </w:rPr>
+        <w:t>Tv</w:t>
+      </w:r>
+      <w:proofErr w:type="spellEnd"/>
+    </w:p>
+    <w:p>
+      <w:pPr>
+        <w:rPr>
+          <w:color w:val="FF0000"/>
+          <w:lang w:val="en-US"/>
+        </w:rPr>
+      </w:pPr>
+      <w:r>
+        <w:rPr>
+          <w:noProof/>
+        </w:rPr>
+        <w:pict w14:anchorId="0533F200">
+          <v:shape id="_x0000_s1041" type="#_x0000_t75" style="position:absolute;left:0;text-align:left;margin-left:321.55pt;margin-top:24.8pt;width:94.4pt;height:167.8pt;z-index:-251632640;mso-position-horizontal-relative:text;mso-position-vertical-relative:text;mso-width-relative:page;mso-height-relative:page" wrapcoords="-41 0 -41 21577 21600 21577 21600 0 -41 0">
+            <v:imagedata r:id="rId30" o:title="Remove - Division"/>
+            <w10:wrap type="tight"/>
+          </v:shape>
+        </w:pict>
+      </w:r>
+      <w:r>
+        <w:rPr>
+          <w:noProof/>
+        </w:rPr>
+        <w:pict w14:anchorId="155C0E18">
+          <v:shape id="_x0000_s1042" type="#_x0000_t75" style="position:absolute;left:0;text-align:left;margin-left:157.6pt;margin-top:21.3pt;width:97.95pt;height:174.1pt;z-index:-251630592;mso-position-horizontal-relative:text;mso-position-vertical-relative:text;mso-width-relative:page;mso-height-relative:page" wrapcoords="-41 0 -41 21577 21600 21577 21600 0 -41 0">
+            <v:imagedata r:id="rId31" o:title="Remove - TV"/>
+            <w10:wrap type="tight"/>
+          </v:shape>
+        </w:pict>
+      </w:r>
+      <w:r>
+        <w:rPr>
+          <w:noProof/>
+        </w:rPr>
+        <w:pict w14:anchorId="726F8DED">
+          <v:shape id="_x0000_s1045" type="#_x0000_t75" style="position:absolute;left:0;text-align:left;margin-left:-.2pt;margin-top:17.1pt;width:97.85pt;height:173.95pt;z-index:-251624448;mso-position-horizontal-relative:text;mso-position-vertical-relative:text;mso-width-relative:page;mso-height-relative:page" wrapcoords="-41 0 -41 21577 21600 21577 21600 0 -41 0">
+            <v:imagedata r:id="rId32" o:title="ADD_DIVISION"/>
+            <w10:wrap type="tight"/>
+          </v:shape>
+        </w:pict>
+      </w:r>
+    </w:p>
+    <w:p>
+      <w:pPr>
+        <w:rPr>
+          <w:color w:val="FF0000"/>
+          <w:lang w:val="en-US"/>
+        </w:rPr>
+      </w:pPr>
+    </w:p>
+    <w:p>
+      <w:pPr>
+        <w:rPr>
+          <w:color w:val="FF0000"/>
+          <w:lang w:val="en-US"/>
+        </w:rPr>
+      </w:pPr>
+    </w:p>
+    <w:p>
+      <w:pPr>
+        <w:rPr>
+          <w:color w:val="FF0000"/>
+          <w:lang w:val="en-US"/>
+        </w:rPr>
+      </w:pPr>
+    </w:p>
+    <w:p>
+      <w:pPr>
+        <w:rPr>
+          <w:color w:val="FF0000"/>
+          <w:lang w:val="en-US"/>
+        </w:rPr>
+      </w:pPr>
+    </w:p>
+    <w:p>
+      <w:pPr>
+        <w:rPr>
+          <w:color w:val="FF0000"/>
+          <w:lang w:val="en-US"/>
+        </w:rPr>
+      </w:pPr>
+    </w:p>
+    <w:p>
+      <w:pPr>
+        <w:rPr>
+          <w:color w:val="FF0000"/>
+          <w:lang w:val="en-US"/>
+        </w:rPr>
+      </w:pPr>
+    </w:p>
+    <w:p>
+      <w:pPr>
+        <w:rPr>
+          <w:color w:val="FF0000"/>
+          <w:lang w:val="en-US"/>
+        </w:rPr>
+      </w:pPr>
+      <w:r>
+        <w:rPr>
+          <w:i/>
+          <w:lang w:val="en-US"/>
+        </w:rPr>
+        <w:t xml:space="preserve">  </w:t>
+      </w:r>
+      <w:r>
+        <w:rPr>
+          <w:lang w:val="en-US"/>
+        </w:rPr>
+        <w:t>Fig. 1</w:t>
+      </w:r>
+      <w:r>
+        <w:rPr>
+          <w:lang w:val="en-US"/>
+        </w:rPr>
+        <w:t>3</w:t>
+      </w:r>
+      <w:r>
+        <w:rPr>
+          <w:lang w:val="en-US"/>
+        </w:rPr>
+        <w:t xml:space="preserve"> Manage    </w:t>
+      </w:r>
+      <w:r>
+        <w:rPr>
+          <w:lang w:val="en-US"/>
+        </w:rPr>
+        <w:tab/>
+        <w:t xml:space="preserve">           </w:t>
+      </w:r>
+      <w:bookmarkStart w:id="60" w:name="_GoBack"/>
+      <w:bookmarkEnd w:id="60"/>
+      <w:r>
+        <w:rPr>
+          <w:i/>
+          <w:lang w:val="en-US"/>
+        </w:rPr>
+        <w:t>Fig. 10</w:t>
+      </w:r>
+      <w:r>
+        <w:rPr>
+          <w:i/>
+          <w:lang w:val="en-US"/>
+        </w:rPr>
+        <w:t xml:space="preserve"> </w:t>
+      </w:r>
+      <w:r>
+        <w:rPr>
+          <w:i/>
+          <w:lang w:val="en-US"/>
+        </w:rPr>
+        <w:t>Manage</w:t>
+      </w:r>
+      <w:r>
+        <w:rPr>
+          <w:i/>
+          <w:lang w:val="en-US"/>
+        </w:rPr>
+        <w:t xml:space="preserve">    </w:t>
+      </w:r>
+    </w:p>
+    <w:p>
+      <w:pPr>
+        <w:rPr>
+          <w:color w:val="FF0000"/>
+          <w:lang w:val="en-US"/>
+        </w:rPr>
+      </w:pPr>
+      <w:r>
+        <w:rPr>
+          <w:noProof/>
+        </w:rPr>
+        <w:pict w14:anchorId="03811A55">
+          <v:shape id="_x0000_s1039" type="#_x0000_t75" style="position:absolute;left:0;text-align:left;margin-left:160.25pt;margin-top:12.2pt;width:93pt;height:165.25pt;z-index:-251636736;mso-position-horizontal-relative:text;mso-position-vertical-relative:text;mso-width-relative:page;mso-height-relative:page" wrapcoords="-41 0 -41 21577 21600 21577 21600 0 -41 0">
+            <v:imagedata r:id="rId33" o:title="menu - dropmenu"/>
+            <w10:wrap type="tight"/>
+          </v:shape>
+        </w:pict>
+      </w:r>
+      <w:r>
+        <w:rPr>
+          <w:noProof/>
+        </w:rPr>
+        <w:pict w14:anchorId="332725FD">
+          <v:shape id="_x0000_s1043" type="#_x0000_t75" style="position:absolute;left:0;text-align:left;margin-left:-.2pt;margin-top:7.6pt;width:95.55pt;height:169.85pt;z-index:-251628544;mso-position-horizontal-relative:text;mso-position-vertical-relative:text;mso-width-relative:page;mso-height-relative:page" wrapcoords="-41 0 -41 21577 21600 21577 21600 0 -41 0">
+            <v:imagedata r:id="rId34" o:title="Warning net"/>
+            <w10:wrap type="tight"/>
+          </v:shape>
+        </w:pict>
+      </w:r>
+    </w:p>
+    <w:p>
+      <w:pPr>
+        <w:rPr>
+          <w:color w:val="FF0000"/>
+          <w:lang w:val="en-US"/>
+        </w:rPr>
+      </w:pPr>
+    </w:p>
+    <w:p>
+      <w:pPr>
+        <w:rPr>
+          <w:color w:val="FF0000"/>
+          <w:lang w:val="en-US"/>
+        </w:rPr>
+      </w:pPr>
+    </w:p>
+    <w:p>
+      <w:pPr>
+        <w:rPr>
+          <w:color w:val="FF0000"/>
+          <w:lang w:val="en-US"/>
+        </w:rPr>
+      </w:pPr>
+    </w:p>
+    <w:p>
+      <w:pPr>
+        <w:rPr>
+          <w:color w:val="FF0000"/>
+          <w:lang w:val="en-US"/>
+        </w:rPr>
+      </w:pPr>
+    </w:p>
+    <w:p>
+      <w:pPr>
+        <w:rPr>
+          <w:color w:val="FF0000"/>
+          <w:lang w:val="en-US"/>
+        </w:rPr>
+      </w:pPr>
+    </w:p>
+    <w:p>
+      <w:pPr>
+        <w:rPr>
+          <w:color w:val="FF0000"/>
+          <w:lang w:val="en-US"/>
+        </w:rPr>
+      </w:pPr>
+    </w:p>
+    <w:p>
+      <w:pPr>
+        <w:rPr>
+          <w:color w:val="FF0000"/>
+          <w:lang w:val="en-US"/>
+        </w:rPr>
+      </w:pPr>
+    </w:p>
+    <w:p>
+      <w:pPr>
+        <w:rPr>
+          <w:color w:val="FF0000"/>
+          <w:lang w:val="en-US"/>
+        </w:rPr>
+      </w:pPr>
     </w:p>
     <w:sectPr>
-      <w:footerReference w:type="default" r:id="rId17"/>
+      <w:footerReference w:type="default" r:id="rId35"/>
       <w:pgSz w:w="11906" w:h="16838" w:code="9"/>
       <w:pgMar w:top="1440" w:right="1797" w:bottom="1440" w:left="1797" w:header="709" w:footer="709" w:gutter="0"/>
       <w:cols w:space="708"/>
@@ -15609,7 +17088,7 @@
         <w:rStyle w:val="Nmerodepgina"/>
         <w:noProof/>
       </w:rPr>
-      <w:t>14</w:t>
+      <w:t>16</w:t>
     </w:r>
     <w:r>
       <w:rPr>
@@ -18836,7 +20315,7 @@
 </file>
 
 <file path=customXml/itemProps2.xml><?xml version="1.0" encoding="utf-8"?>
-<ds:datastoreItem xmlns:ds="http://schemas.openxmlformats.org/officeDocument/2006/customXml" ds:itemID="{26FEC535-954D-4D00-9B97-2231667FC86D}">
+<ds:datastoreItem xmlns:ds="http://schemas.openxmlformats.org/officeDocument/2006/customXml" ds:itemID="{05AF5265-54E1-4FE8-BB3A-BDF48774FCE4}">
   <ds:schemaRefs>
     <ds:schemaRef ds:uri="http://schemas.openxmlformats.org/officeDocument/2006/bibliography"/>
   </ds:schemaRefs>

</xml_diff>